<commit_message>
changing on the duplicate reords
</commit_message>
<xml_diff>
--- a/ZhiLin_BACS2003 AI Assignment  Recommender System.docx
+++ b/ZhiLin_BACS2003 AI Assignment  Recommender System.docx
@@ -22,12 +22,12 @@
           <wp:inline distB="114300" distT="114300" distL="114300" distR="114300">
             <wp:extent cx="1548185" cy="812583"/>
             <wp:effectExtent b="0" l="0" r="0" t="0"/>
-            <wp:docPr id="7" name="image1.png"/>
+            <wp:docPr id="7" name="image4.png"/>
             <a:graphic>
               <a:graphicData uri="http://schemas.openxmlformats.org/drawingml/2006/picture">
                 <pic:pic>
                   <pic:nvPicPr>
-                    <pic:cNvPr id="0" name="image1.png"/>
+                    <pic:cNvPr id="0" name="image4.png"/>
                     <pic:cNvPicPr preferRelativeResize="0"/>
                   </pic:nvPicPr>
                   <pic:blipFill>
@@ -3993,18 +3993,29 @@
         </w:rPr>
         <w:t xml:space="preserve">Besides that, visual studio code also allows the collaboration with other teammates by using the git to commit, push and pull the latest code into github and the other teammate can make changes to the source code without any conflict. Github also has the version control features which allows us to find back the older version code committed on github and trace back who has made the changes.</w:t>
       </w:r>
-    </w:p>
-    <w:p>
-      <w:pPr>
-        <w:rPr/>
-      </w:pPr>
-      <w:r>
-        <w:rPr>
-          <w:i w:val="1"/>
-          <w:rtl w:val="0"/>
-        </w:rPr>
-        <w:t xml:space="preserve"> </w:t>
-      </w:r>
+      <w:r>
+        <w:br w:type="page"/>
+      </w:r>
+      <w:r>
+        <w:rPr>
+          <w:rtl w:val="0"/>
+        </w:rPr>
+      </w:r>
+    </w:p>
+    <w:p>
+      <w:pPr>
+        <w:rPr/>
+      </w:pPr>
+      <w:r>
+        <w:rPr>
+          <w:rtl w:val="0"/>
+        </w:rPr>
+      </w:r>
+    </w:p>
+    <w:p>
+      <w:pPr>
+        <w:rPr/>
+      </w:pPr>
       <w:r>
         <w:rPr>
           <w:rtl w:val="0"/>
@@ -4081,28 +4092,28 @@
         <w:rPr>
           <w:rtl w:val="0"/>
         </w:rPr>
-        <w:t xml:space="preserve">) provided by a user called “COOPERUNION”. There are two files in this dataset which are Anime.csv and Rating.csv. This data set contains information on user preference data from 73,516 users on 12,294 anime. Each user is able to add anime to their completed list and give it a rating and this data set is a compilation of those ratings. Inside the anime.csv had 7 columns of variables about the information of anime movies which are anime_id, name, genre, type, episode, rating and members. There are 3 columns of variables of user rating which are user_id, anime_id and rating inside the rating.csv. </w:t>
-      </w:r>
-    </w:p>
-    <w:p>
-      <w:pPr>
-        <w:rPr/>
-      </w:pPr>
-      <w:r>
-        <w:rPr>
-          <w:rtl w:val="0"/>
-        </w:rPr>
-      </w:r>
-    </w:p>
-    <w:p>
-      <w:pPr>
-        <w:rPr/>
-      </w:pPr>
-      <w:r>
-        <w:rPr>
-          <w:rtl w:val="0"/>
-        </w:rPr>
-        <w:t xml:space="preserve">Anime.csv</w:t>
+        <w:t xml:space="preserve">) provided by a user called “COOPERUNION”. There are two files in this dataset which are anime.csv and rating.csv. This data set contains information on user preference data from 73,516 users on 12,294 anime. Each user is able to add anime to their completed list and give it a rating and this data set is a compilation of those ratings. Inside the anime.csv had 7 columns of variables about the information of anime movies which are anime_id, name, genre, type, episode, rating and members. There are 3 columns of variables of user rating which are user_id, anime_id and rating inside the rating.csv. </w:t>
+      </w:r>
+    </w:p>
+    <w:p>
+      <w:pPr>
+        <w:rPr/>
+      </w:pPr>
+      <w:r>
+        <w:rPr>
+          <w:rtl w:val="0"/>
+        </w:rPr>
+      </w:r>
+    </w:p>
+    <w:p>
+      <w:pPr>
+        <w:rPr/>
+      </w:pPr>
+      <w:r>
+        <w:rPr>
+          <w:rtl w:val="0"/>
+        </w:rPr>
+        <w:t xml:space="preserve">anime.csv</w:t>
       </w:r>
     </w:p>
     <w:p>
@@ -5209,7 +5220,7 @@
         <w:rPr>
           <w:rtl w:val="0"/>
         </w:rPr>
-        <w:t xml:space="preserve">Rating.csv</w:t>
+        <w:t xml:space="preserve">rating.csv</w:t>
       </w:r>
     </w:p>
     <w:p>
@@ -5762,22 +5773,490 @@
     </w:p>
     <w:p>
       <w:pPr>
-        <w:rPr>
-          <w:highlight w:val="yellow"/>
-        </w:rPr>
-      </w:pPr>
-      <w:r>
-        <w:rPr>
-          <w:highlight w:val="yellow"/>
-          <w:rtl w:val="0"/>
-        </w:rPr>
-        <w:t xml:space="preserve">NewRating.csv</w:t>
-      </w:r>
-    </w:p>
-    <w:p>
-      <w:pPr>
-        <w:rPr/>
-      </w:pPr>
+        <w:rPr/>
+      </w:pPr>
+      <w:r>
+        <w:rPr>
+          <w:rtl w:val="0"/>
+        </w:rPr>
+        <w:t xml:space="preserve">newRating.csv </w:t>
+      </w:r>
+    </w:p>
+    <w:p>
+      <w:pPr>
+        <w:rPr/>
+      </w:pPr>
+      <w:r>
+        <w:rPr>
+          <w:rtl w:val="0"/>
+        </w:rPr>
+        <w:t xml:space="preserve">New defined dataset that is the same label column as the rating.csv file but the rating data is collected from the users to test on the accuracy of the anime recommended system. </w:t>
+      </w:r>
+    </w:p>
+    <w:p>
+      <w:pPr>
+        <w:rPr/>
+      </w:pPr>
+      <w:r>
+        <w:rPr>
+          <w:rtl w:val="0"/>
+        </w:rPr>
+      </w:r>
+    </w:p>
+    <w:p>
+      <w:pPr>
+        <w:rPr/>
+      </w:pPr>
+      <w:r>
+        <w:rPr>
+          <w:rtl w:val="0"/>
+        </w:rPr>
+      </w:r>
+    </w:p>
+    <w:tbl>
+      <w:tblPr>
+        <w:tblStyle w:val="Table8"/>
+        <w:tblW w:w="9360.0" w:type="dxa"/>
+        <w:jc w:val="left"/>
+        <w:tblBorders>
+          <w:top w:color="000000" w:space="0" w:sz="8" w:val="single"/>
+          <w:left w:color="000000" w:space="0" w:sz="8" w:val="single"/>
+          <w:bottom w:color="000000" w:space="0" w:sz="8" w:val="single"/>
+          <w:right w:color="000000" w:space="0" w:sz="8" w:val="single"/>
+          <w:insideH w:color="000000" w:space="0" w:sz="8" w:val="single"/>
+          <w:insideV w:color="000000" w:space="0" w:sz="8" w:val="single"/>
+        </w:tblBorders>
+        <w:tblLayout w:type="fixed"/>
+        <w:tblLook w:val="0600"/>
+      </w:tblPr>
+      <w:tblGrid>
+        <w:gridCol w:w="2445"/>
+        <w:gridCol w:w="780"/>
+        <w:gridCol w:w="6135"/>
+        <w:tblGridChange w:id="0">
+          <w:tblGrid>
+            <w:gridCol w:w="2445"/>
+            <w:gridCol w:w="780"/>
+            <w:gridCol w:w="6135"/>
+          </w:tblGrid>
+        </w:tblGridChange>
+      </w:tblGrid>
+      <w:tr>
+        <w:trPr>
+          <w:cantSplit w:val="0"/>
+          <w:trHeight w:val="420" w:hRule="atLeast"/>
+          <w:tblHeader w:val="0"/>
+        </w:trPr>
+        <w:tc>
+          <w:tcPr>
+            <w:gridSpan w:val="2"/>
+            <w:shd w:fill="auto" w:val="clear"/>
+            <w:tcMar>
+              <w:top w:w="100.0" w:type="dxa"/>
+              <w:left w:w="100.0" w:type="dxa"/>
+              <w:bottom w:w="100.0" w:type="dxa"/>
+              <w:right w:w="100.0" w:type="dxa"/>
+            </w:tcMar>
+            <w:vAlign w:val="top"/>
+          </w:tcPr>
+          <w:p>
+            <w:pPr>
+              <w:widowControl w:val="0"/>
+              <w:spacing w:line="240" w:lineRule="auto"/>
+              <w:rPr/>
+            </w:pPr>
+            <w:r>
+              <w:rPr>
+                <w:rtl w:val="0"/>
+              </w:rPr>
+              <w:t xml:space="preserve">Numbering Column</w:t>
+            </w:r>
+          </w:p>
+        </w:tc>
+        <w:tc>
+          <w:tcPr>
+            <w:shd w:fill="auto" w:val="clear"/>
+            <w:tcMar>
+              <w:top w:w="100.0" w:type="dxa"/>
+              <w:left w:w="100.0" w:type="dxa"/>
+              <w:bottom w:w="100.0" w:type="dxa"/>
+              <w:right w:w="100.0" w:type="dxa"/>
+            </w:tcMar>
+            <w:vAlign w:val="top"/>
+          </w:tcPr>
+          <w:p>
+            <w:pPr>
+              <w:widowControl w:val="0"/>
+              <w:spacing w:line="240" w:lineRule="auto"/>
+              <w:rPr/>
+            </w:pPr>
+            <w:r>
+              <w:rPr>
+                <w:rtl w:val="0"/>
+              </w:rPr>
+              <w:t xml:space="preserve">Description</w:t>
+            </w:r>
+          </w:p>
+        </w:tc>
+      </w:tr>
+      <w:tr>
+        <w:trPr>
+          <w:cantSplit w:val="0"/>
+          <w:trHeight w:val="420" w:hRule="atLeast"/>
+          <w:tblHeader w:val="0"/>
+        </w:trPr>
+        <w:tc>
+          <w:tcPr>
+            <w:gridSpan w:val="2"/>
+            <w:shd w:fill="auto" w:val="clear"/>
+            <w:tcMar>
+              <w:top w:w="100.0" w:type="dxa"/>
+              <w:left w:w="100.0" w:type="dxa"/>
+              <w:bottom w:w="100.0" w:type="dxa"/>
+              <w:right w:w="100.0" w:type="dxa"/>
+            </w:tcMar>
+            <w:vAlign w:val="top"/>
+          </w:tcPr>
+          <w:p>
+            <w:pPr>
+              <w:widowControl w:val="0"/>
+              <w:spacing w:line="240" w:lineRule="auto"/>
+              <w:rPr/>
+            </w:pPr>
+            <w:r>
+              <w:rPr>
+                <w:rtl w:val="0"/>
+              </w:rPr>
+              <w:t xml:space="preserve">user_id</w:t>
+            </w:r>
+          </w:p>
+        </w:tc>
+        <w:tc>
+          <w:tcPr>
+            <w:shd w:fill="auto" w:val="clear"/>
+            <w:tcMar>
+              <w:top w:w="100.0" w:type="dxa"/>
+              <w:left w:w="100.0" w:type="dxa"/>
+              <w:bottom w:w="100.0" w:type="dxa"/>
+              <w:right w:w="100.0" w:type="dxa"/>
+            </w:tcMar>
+            <w:vAlign w:val="top"/>
+          </w:tcPr>
+          <w:p>
+            <w:pPr>
+              <w:widowControl w:val="0"/>
+              <w:spacing w:line="240" w:lineRule="auto"/>
+              <w:rPr/>
+            </w:pPr>
+            <w:r>
+              <w:rPr>
+                <w:rtl w:val="0"/>
+              </w:rPr>
+              <w:t xml:space="preserve">Non identifiable randomly generated user id.</w:t>
+            </w:r>
+          </w:p>
+        </w:tc>
+      </w:tr>
+    </w:tbl>
+    <w:p>
+      <w:pPr>
+        <w:rPr/>
+      </w:pPr>
+      <w:r>
+        <w:rPr>
+          <w:rtl w:val="0"/>
+        </w:rPr>
+      </w:r>
+    </w:p>
+    <w:p>
+      <w:pPr>
+        <w:rPr/>
+      </w:pPr>
+      <w:r>
+        <w:rPr>
+          <w:rtl w:val="0"/>
+        </w:rPr>
+      </w:r>
+    </w:p>
+    <w:tbl>
+      <w:tblPr>
+        <w:tblStyle w:val="Table9"/>
+        <w:tblW w:w="9360.0" w:type="dxa"/>
+        <w:jc w:val="left"/>
+        <w:tblBorders>
+          <w:top w:color="000000" w:space="0" w:sz="8" w:val="single"/>
+          <w:left w:color="000000" w:space="0" w:sz="8" w:val="single"/>
+          <w:bottom w:color="000000" w:space="0" w:sz="8" w:val="single"/>
+          <w:right w:color="000000" w:space="0" w:sz="8" w:val="single"/>
+          <w:insideH w:color="000000" w:space="0" w:sz="8" w:val="single"/>
+          <w:insideV w:color="000000" w:space="0" w:sz="8" w:val="single"/>
+        </w:tblBorders>
+        <w:tblLayout w:type="fixed"/>
+        <w:tblLook w:val="0600"/>
+      </w:tblPr>
+      <w:tblGrid>
+        <w:gridCol w:w="2445"/>
+        <w:gridCol w:w="2535"/>
+        <w:gridCol w:w="4380"/>
+        <w:tblGridChange w:id="0">
+          <w:tblGrid>
+            <w:gridCol w:w="2445"/>
+            <w:gridCol w:w="2535"/>
+            <w:gridCol w:w="4380"/>
+          </w:tblGrid>
+        </w:tblGridChange>
+      </w:tblGrid>
+      <w:tr>
+        <w:trPr>
+          <w:cantSplit w:val="0"/>
+          <w:tblHeader w:val="0"/>
+        </w:trPr>
+        <w:tc>
+          <w:tcPr>
+            <w:shd w:fill="auto" w:val="clear"/>
+            <w:tcMar>
+              <w:top w:w="100.0" w:type="dxa"/>
+              <w:left w:w="100.0" w:type="dxa"/>
+              <w:bottom w:w="100.0" w:type="dxa"/>
+              <w:right w:w="100.0" w:type="dxa"/>
+            </w:tcMar>
+            <w:vAlign w:val="top"/>
+          </w:tcPr>
+          <w:p>
+            <w:pPr>
+              <w:widowControl w:val="0"/>
+              <w:spacing w:line="240" w:lineRule="auto"/>
+              <w:rPr/>
+            </w:pPr>
+            <w:r>
+              <w:rPr>
+                <w:rtl w:val="0"/>
+              </w:rPr>
+              <w:t xml:space="preserve">Inputs/Features</w:t>
+            </w:r>
+          </w:p>
+        </w:tc>
+        <w:tc>
+          <w:tcPr>
+            <w:shd w:fill="auto" w:val="clear"/>
+            <w:tcMar>
+              <w:top w:w="100.0" w:type="dxa"/>
+              <w:left w:w="100.0" w:type="dxa"/>
+              <w:bottom w:w="100.0" w:type="dxa"/>
+              <w:right w:w="100.0" w:type="dxa"/>
+            </w:tcMar>
+            <w:vAlign w:val="top"/>
+          </w:tcPr>
+          <w:p>
+            <w:pPr>
+              <w:widowControl w:val="0"/>
+              <w:spacing w:line="240" w:lineRule="auto"/>
+              <w:rPr/>
+            </w:pPr>
+            <w:r>
+              <w:rPr>
+                <w:rtl w:val="0"/>
+              </w:rPr>
+              <w:t xml:space="preserve">Represent</w:t>
+            </w:r>
+          </w:p>
+        </w:tc>
+        <w:tc>
+          <w:tcPr>
+            <w:shd w:fill="auto" w:val="clear"/>
+            <w:tcMar>
+              <w:top w:w="100.0" w:type="dxa"/>
+              <w:left w:w="100.0" w:type="dxa"/>
+              <w:bottom w:w="100.0" w:type="dxa"/>
+              <w:right w:w="100.0" w:type="dxa"/>
+            </w:tcMar>
+            <w:vAlign w:val="top"/>
+          </w:tcPr>
+          <w:p>
+            <w:pPr>
+              <w:widowControl w:val="0"/>
+              <w:spacing w:line="240" w:lineRule="auto"/>
+              <w:rPr/>
+            </w:pPr>
+            <w:r>
+              <w:rPr>
+                <w:rtl w:val="0"/>
+              </w:rPr>
+              <w:t xml:space="preserve">Description</w:t>
+            </w:r>
+          </w:p>
+        </w:tc>
+      </w:tr>
+      <w:tr>
+        <w:trPr>
+          <w:cantSplit w:val="0"/>
+          <w:tblHeader w:val="0"/>
+        </w:trPr>
+        <w:tc>
+          <w:tcPr>
+            <w:shd w:fill="auto" w:val="clear"/>
+            <w:tcMar>
+              <w:top w:w="100.0" w:type="dxa"/>
+              <w:left w:w="100.0" w:type="dxa"/>
+              <w:bottom w:w="100.0" w:type="dxa"/>
+              <w:right w:w="100.0" w:type="dxa"/>
+            </w:tcMar>
+            <w:vAlign w:val="top"/>
+          </w:tcPr>
+          <w:p>
+            <w:pPr>
+              <w:widowControl w:val="0"/>
+              <w:spacing w:line="240" w:lineRule="auto"/>
+              <w:rPr/>
+            </w:pPr>
+            <w:r>
+              <w:rPr>
+                <w:rtl w:val="0"/>
+              </w:rPr>
+              <w:t xml:space="preserve">anime_id</w:t>
+            </w:r>
+          </w:p>
+        </w:tc>
+        <w:tc>
+          <w:tcPr>
+            <w:shd w:fill="auto" w:val="clear"/>
+            <w:tcMar>
+              <w:top w:w="100.0" w:type="dxa"/>
+              <w:left w:w="100.0" w:type="dxa"/>
+              <w:bottom w:w="100.0" w:type="dxa"/>
+              <w:right w:w="100.0" w:type="dxa"/>
+            </w:tcMar>
+            <w:vAlign w:val="top"/>
+          </w:tcPr>
+          <w:p>
+            <w:pPr>
+              <w:widowControl w:val="0"/>
+              <w:spacing w:line="240" w:lineRule="auto"/>
+              <w:rPr/>
+            </w:pPr>
+            <w:r>
+              <w:rPr>
+                <w:rtl w:val="0"/>
+              </w:rPr>
+              <w:t xml:space="preserve">Anime_id</w:t>
+            </w:r>
+          </w:p>
+        </w:tc>
+        <w:tc>
+          <w:tcPr>
+            <w:shd w:fill="auto" w:val="clear"/>
+            <w:tcMar>
+              <w:top w:w="100.0" w:type="dxa"/>
+              <w:left w:w="100.0" w:type="dxa"/>
+              <w:bottom w:w="100.0" w:type="dxa"/>
+              <w:right w:w="100.0" w:type="dxa"/>
+            </w:tcMar>
+            <w:vAlign w:val="top"/>
+          </w:tcPr>
+          <w:p>
+            <w:pPr>
+              <w:widowControl w:val="0"/>
+              <w:spacing w:line="240" w:lineRule="auto"/>
+              <w:rPr/>
+            </w:pPr>
+            <w:r>
+              <w:rPr>
+                <w:rtl w:val="0"/>
+              </w:rPr>
+              <w:t xml:space="preserve">The anime that this user has rated.</w:t>
+            </w:r>
+          </w:p>
+        </w:tc>
+      </w:tr>
+      <w:tr>
+        <w:trPr>
+          <w:cantSplit w:val="0"/>
+          <w:tblHeader w:val="0"/>
+        </w:trPr>
+        <w:tc>
+          <w:tcPr>
+            <w:shd w:fill="auto" w:val="clear"/>
+            <w:tcMar>
+              <w:top w:w="100.0" w:type="dxa"/>
+              <w:left w:w="100.0" w:type="dxa"/>
+              <w:bottom w:w="100.0" w:type="dxa"/>
+              <w:right w:w="100.0" w:type="dxa"/>
+            </w:tcMar>
+            <w:vAlign w:val="top"/>
+          </w:tcPr>
+          <w:p>
+            <w:pPr>
+              <w:widowControl w:val="0"/>
+              <w:spacing w:line="240" w:lineRule="auto"/>
+              <w:rPr/>
+            </w:pPr>
+            <w:r>
+              <w:rPr>
+                <w:rtl w:val="0"/>
+              </w:rPr>
+              <w:t xml:space="preserve">rating</w:t>
+            </w:r>
+          </w:p>
+        </w:tc>
+        <w:tc>
+          <w:tcPr>
+            <w:shd w:fill="auto" w:val="clear"/>
+            <w:tcMar>
+              <w:top w:w="100.0" w:type="dxa"/>
+              <w:left w:w="100.0" w:type="dxa"/>
+              <w:bottom w:w="100.0" w:type="dxa"/>
+              <w:right w:w="100.0" w:type="dxa"/>
+            </w:tcMar>
+            <w:vAlign w:val="top"/>
+          </w:tcPr>
+          <w:p>
+            <w:pPr>
+              <w:widowControl w:val="0"/>
+              <w:spacing w:line="240" w:lineRule="auto"/>
+              <w:rPr/>
+            </w:pPr>
+            <w:r>
+              <w:rPr>
+                <w:rtl w:val="0"/>
+              </w:rPr>
+              <w:t xml:space="preserve">Rating</w:t>
+            </w:r>
+          </w:p>
+        </w:tc>
+        <w:tc>
+          <w:tcPr>
+            <w:shd w:fill="auto" w:val="clear"/>
+            <w:tcMar>
+              <w:top w:w="100.0" w:type="dxa"/>
+              <w:left w:w="100.0" w:type="dxa"/>
+              <w:bottom w:w="100.0" w:type="dxa"/>
+              <w:right w:w="100.0" w:type="dxa"/>
+            </w:tcMar>
+            <w:vAlign w:val="top"/>
+          </w:tcPr>
+          <w:p>
+            <w:pPr>
+              <w:widowControl w:val="0"/>
+              <w:spacing w:line="240" w:lineRule="auto"/>
+              <w:rPr/>
+            </w:pPr>
+            <w:r>
+              <w:rPr>
+                <w:rtl w:val="0"/>
+              </w:rPr>
+              <w:t xml:space="preserve">Rating out of 10 this user has assigned (-1 if the user watched it but didn't assign a rating).</w:t>
+            </w:r>
+          </w:p>
+        </w:tc>
+      </w:tr>
+    </w:tbl>
+    <w:p>
+      <w:pPr>
+        <w:rPr/>
+      </w:pPr>
+      <w:r>
+        <w:br w:type="page"/>
+      </w:r>
       <w:r>
         <w:rPr>
           <w:rtl w:val="0"/>
@@ -5787,15 +6266,36 @@
     <w:p>
       <w:pPr>
         <w:pStyle w:val="Heading3"/>
-        <w:rPr/>
+        <w:rPr>
+          <w:b w:val="1"/>
+          <w:color w:val="000000"/>
+        </w:rPr>
       </w:pPr>
       <w:bookmarkStart w:colFirst="0" w:colLast="0" w:name="_heading=h.iqkh242pjwiy" w:id="14"/>
       <w:bookmarkEnd w:id="14"/>
       <w:r>
         <w:rPr>
-          <w:rtl w:val="0"/>
-        </w:rPr>
-        <w:t xml:space="preserve">Data Preprocessing: Data Transformation</w:t>
+          <w:b w:val="1"/>
+          <w:color w:val="000000"/>
+          <w:rtl w:val="0"/>
+        </w:rPr>
+        <w:t xml:space="preserve">Data Preprocessing </w:t>
+      </w:r>
+    </w:p>
+    <w:p>
+      <w:pPr>
+        <w:rPr>
+          <w:b w:val="1"/>
+          <w:u w:val="single"/>
+        </w:rPr>
+      </w:pPr>
+      <w:r>
+        <w:rPr>
+          <w:b w:val="1"/>
+          <w:u w:val="single"/>
+          <w:rtl w:val="0"/>
+        </w:rPr>
+        <w:t xml:space="preserve">Data Transformation</w:t>
       </w:r>
     </w:p>
     <w:p>
@@ -5818,14 +6318,14 @@
         <w:rPr/>
         <w:drawing>
           <wp:inline distB="114300" distT="114300" distL="114300" distR="114300">
-            <wp:extent cx="2876550" cy="3002347"/>
+            <wp:extent cx="2262188" cy="2360543"/>
             <wp:effectExtent b="0" l="0" r="0" t="0"/>
-            <wp:docPr id="8" name="image4.png"/>
+            <wp:docPr id="16" name="image5.png"/>
             <a:graphic>
               <a:graphicData uri="http://schemas.openxmlformats.org/drawingml/2006/picture">
                 <pic:pic>
                   <pic:nvPicPr>
-                    <pic:cNvPr id="0" name="image4.png"/>
+                    <pic:cNvPr id="0" name="image5.png"/>
                     <pic:cNvPicPr preferRelativeResize="0"/>
                   </pic:nvPicPr>
                   <pic:blipFill>
@@ -5838,7 +6338,7 @@
                   <pic:spPr>
                     <a:xfrm>
                       <a:off x="0" y="0"/>
-                      <a:ext cx="2876550" cy="3002347"/>
+                      <a:ext cx="2262188" cy="2360543"/>
                     </a:xfrm>
                     <a:prstGeom prst="rect"/>
                     <a:ln/>
@@ -5887,14 +6387,14 @@
         <w:rPr/>
         <w:drawing>
           <wp:inline distB="114300" distT="114300" distL="114300" distR="114300">
-            <wp:extent cx="6005513" cy="3002756"/>
+            <wp:extent cx="5683728" cy="2831678"/>
             <wp:effectExtent b="0" l="0" r="0" t="0"/>
-            <wp:docPr id="9" name="image5.png"/>
+            <wp:docPr id="9" name="image2.png"/>
             <a:graphic>
               <a:graphicData uri="http://schemas.openxmlformats.org/drawingml/2006/picture">
                 <pic:pic>
                   <pic:nvPicPr>
-                    <pic:cNvPr id="0" name="image5.png"/>
+                    <pic:cNvPr id="0" name="image2.png"/>
                     <pic:cNvPicPr preferRelativeResize="0"/>
                   </pic:nvPicPr>
                   <pic:blipFill>
@@ -5907,7 +6407,7 @@
                   <pic:spPr>
                     <a:xfrm>
                       <a:off x="0" y="0"/>
-                      <a:ext cx="6005513" cy="3002756"/>
+                      <a:ext cx="5683728" cy="2831678"/>
                     </a:xfrm>
                     <a:prstGeom prst="rect"/>
                     <a:ln/>
@@ -5953,13 +6453,35 @@
     </w:p>
     <w:p>
       <w:pPr>
-        <w:pStyle w:val="Heading3"/>
-        <w:rPr/>
-      </w:pPr>
-      <w:bookmarkStart w:colFirst="0" w:colLast="0" w:name="_heading=h.mq8bi7buzhhw" w:id="15"/>
-      <w:bookmarkEnd w:id="15"/>
-      <w:r>
-        <w:rPr>
+        <w:rPr/>
+      </w:pPr>
+      <w:r>
+        <w:rPr>
+          <w:rtl w:val="0"/>
+        </w:rPr>
+      </w:r>
+    </w:p>
+    <w:p>
+      <w:pPr>
+        <w:rPr/>
+      </w:pPr>
+      <w:r>
+        <w:rPr>
+          <w:rtl w:val="0"/>
+        </w:rPr>
+      </w:r>
+    </w:p>
+    <w:p>
+      <w:pPr>
+        <w:rPr>
+          <w:b w:val="1"/>
+          <w:u w:val="single"/>
+        </w:rPr>
+      </w:pPr>
+      <w:r>
+        <w:rPr>
+          <w:b w:val="1"/>
+          <w:u w:val="single"/>
           <w:rtl w:val="0"/>
         </w:rPr>
         <w:t xml:space="preserve">Meaningful Variable Name</w:t>
@@ -6034,14 +6556,14 @@
         <w:rPr/>
         <w:drawing>
           <wp:inline distB="114300" distT="114300" distL="114300" distR="114300">
-            <wp:extent cx="5943600" cy="1282700"/>
+            <wp:extent cx="4724400" cy="1015610"/>
             <wp:effectExtent b="0" l="0" r="0" t="0"/>
-            <wp:docPr id="6" name="image3.png"/>
+            <wp:docPr id="15" name="image10.png"/>
             <a:graphic>
               <a:graphicData uri="http://schemas.openxmlformats.org/drawingml/2006/picture">
                 <pic:pic>
                   <pic:nvPicPr>
-                    <pic:cNvPr id="0" name="image3.png"/>
+                    <pic:cNvPr id="0" name="image10.png"/>
                     <pic:cNvPicPr preferRelativeResize="0"/>
                   </pic:nvPicPr>
                   <pic:blipFill>
@@ -6054,7 +6576,7 @@
                   <pic:spPr>
                     <a:xfrm>
                       <a:off x="0" y="0"/>
-                      <a:ext cx="5943600" cy="1282700"/>
+                      <a:ext cx="4724400" cy="1015610"/>
                     </a:xfrm>
                     <a:prstGeom prst="rect"/>
                     <a:ln/>
@@ -6106,14 +6628,14 @@
         <w:rPr/>
         <w:drawing>
           <wp:inline distB="114300" distT="114300" distL="114300" distR="114300">
-            <wp:extent cx="5943600" cy="1092200"/>
+            <wp:extent cx="4900613" cy="905150"/>
             <wp:effectExtent b="0" l="0" r="0" t="0"/>
-            <wp:docPr id="4" name="image2.png"/>
+            <wp:docPr id="11" name="image3.png"/>
             <a:graphic>
               <a:graphicData uri="http://schemas.openxmlformats.org/drawingml/2006/picture">
                 <pic:pic>
                   <pic:nvPicPr>
-                    <pic:cNvPr id="0" name="image2.png"/>
+                    <pic:cNvPr id="0" name="image3.png"/>
                     <pic:cNvPicPr preferRelativeResize="0"/>
                   </pic:nvPicPr>
                   <pic:blipFill>
@@ -6126,7 +6648,7 @@
                   <pic:spPr>
                     <a:xfrm>
                       <a:off x="0" y="0"/>
-                      <a:ext cx="5943600" cy="1092200"/>
+                      <a:ext cx="4900613" cy="905150"/>
                     </a:xfrm>
                     <a:prstGeom prst="rect"/>
                     <a:ln/>
@@ -6175,14 +6697,14 @@
         <w:rPr/>
         <w:drawing>
           <wp:inline distB="114300" distT="114300" distL="114300" distR="114300">
-            <wp:extent cx="3295650" cy="2286000"/>
+            <wp:extent cx="1796079" cy="1240927"/>
             <wp:effectExtent b="0" l="0" r="0" t="0"/>
-            <wp:docPr id="5" name="image7.png"/>
+            <wp:docPr id="12" name="image11.png"/>
             <a:graphic>
               <a:graphicData uri="http://schemas.openxmlformats.org/drawingml/2006/picture">
                 <pic:pic>
                   <pic:nvPicPr>
-                    <pic:cNvPr id="0" name="image7.png"/>
+                    <pic:cNvPr id="0" name="image11.png"/>
                     <pic:cNvPicPr preferRelativeResize="0"/>
                   </pic:nvPicPr>
                   <pic:blipFill>
@@ -6195,7 +6717,7 @@
                   <pic:spPr>
                     <a:xfrm>
                       <a:off x="0" y="0"/>
-                      <a:ext cx="3295650" cy="2286000"/>
+                      <a:ext cx="1796079" cy="1240927"/>
                     </a:xfrm>
                     <a:prstGeom prst="rect"/>
                     <a:ln/>
@@ -6244,14 +6766,14 @@
         <w:rPr/>
         <w:drawing>
           <wp:inline distB="114300" distT="114300" distL="114300" distR="114300">
-            <wp:extent cx="3676650" cy="2333625"/>
+            <wp:extent cx="1824038" cy="1155931"/>
             <wp:effectExtent b="0" l="0" r="0" t="0"/>
-            <wp:docPr id="10" name="image6.png"/>
+            <wp:docPr id="17" name="image9.png"/>
             <a:graphic>
               <a:graphicData uri="http://schemas.openxmlformats.org/drawingml/2006/picture">
                 <pic:pic>
                   <pic:nvPicPr>
-                    <pic:cNvPr id="0" name="image6.png"/>
+                    <pic:cNvPr id="0" name="image9.png"/>
                     <pic:cNvPicPr preferRelativeResize="0"/>
                   </pic:nvPicPr>
                   <pic:blipFill>
@@ -6264,7 +6786,7 @@
                   <pic:spPr>
                     <a:xfrm>
                       <a:off x="0" y="0"/>
-                      <a:ext cx="3676650" cy="2333625"/>
+                      <a:ext cx="1824038" cy="1155931"/>
                     </a:xfrm>
                     <a:prstGeom prst="rect"/>
                     <a:ln/>
@@ -6295,6 +6817,608 @@
     </w:p>
     <w:p>
       <w:pPr>
+        <w:jc w:val="left"/>
+        <w:rPr>
+          <w:b w:val="1"/>
+          <w:u w:val="single"/>
+        </w:rPr>
+      </w:pPr>
+      <w:r>
+        <w:rPr>
+          <w:b w:val="1"/>
+          <w:u w:val="single"/>
+          <w:rtl w:val="0"/>
+        </w:rPr>
+        <w:t xml:space="preserve">Removing Null Value</w:t>
+      </w:r>
+    </w:p>
+    <w:p>
+      <w:pPr>
+        <w:jc w:val="left"/>
+        <w:rPr/>
+      </w:pPr>
+      <w:r>
+        <w:rPr>
+          <w:rtl w:val="0"/>
+        </w:rPr>
+        <w:t xml:space="preserve">Ensure there is no missing value of the data in the data frame by using the isna().sum() method in the pandas. dropna() method is used to remove all the missing values in the data frame.</w:t>
+      </w:r>
+    </w:p>
+    <w:p>
+      <w:pPr>
+        <w:jc w:val="left"/>
+        <w:rPr/>
+      </w:pPr>
+      <w:r>
+        <w:rPr>
+          <w:rtl w:val="0"/>
+        </w:rPr>
+      </w:r>
+    </w:p>
+    <w:p>
+      <w:pPr>
+        <w:jc w:val="center"/>
+        <w:rPr/>
+      </w:pPr>
+      <w:r>
+        <w:rPr/>
+        <w:drawing>
+          <wp:inline distB="114300" distT="114300" distL="114300" distR="114300">
+            <wp:extent cx="4910138" cy="1392779"/>
+            <wp:effectExtent b="0" l="0" r="0" t="0"/>
+            <wp:docPr id="8" name="image8.png"/>
+            <a:graphic>
+              <a:graphicData uri="http://schemas.openxmlformats.org/drawingml/2006/picture">
+                <pic:pic>
+                  <pic:nvPicPr>
+                    <pic:cNvPr id="0" name="image8.png"/>
+                    <pic:cNvPicPr preferRelativeResize="0"/>
+                  </pic:nvPicPr>
+                  <pic:blipFill>
+                    <a:blip r:embed="rId20"/>
+                    <a:srcRect b="0" l="0" r="0" t="0"/>
+                    <a:stretch>
+                      <a:fillRect/>
+                    </a:stretch>
+                  </pic:blipFill>
+                  <pic:spPr>
+                    <a:xfrm>
+                      <a:off x="0" y="0"/>
+                      <a:ext cx="4910138" cy="1392779"/>
+                    </a:xfrm>
+                    <a:prstGeom prst="rect"/>
+                    <a:ln/>
+                  </pic:spPr>
+                </pic:pic>
+              </a:graphicData>
+            </a:graphic>
+          </wp:inline>
+        </w:drawing>
+      </w:r>
+      <w:r>
+        <w:rPr>
+          <w:rtl w:val="0"/>
+        </w:rPr>
+      </w:r>
+    </w:p>
+    <w:p>
+      <w:pPr>
+        <w:jc w:val="center"/>
+        <w:rPr/>
+      </w:pPr>
+      <w:r>
+        <w:rPr>
+          <w:rtl w:val="0"/>
+        </w:rPr>
+        <w:t xml:space="preserve">Before removing the missing value</w:t>
+      </w:r>
+    </w:p>
+    <w:p>
+      <w:pPr>
+        <w:jc w:val="center"/>
+        <w:rPr/>
+      </w:pPr>
+      <w:r>
+        <w:rPr>
+          <w:rtl w:val="0"/>
+        </w:rPr>
+      </w:r>
+    </w:p>
+    <w:p>
+      <w:pPr>
+        <w:jc w:val="center"/>
+        <w:rPr/>
+      </w:pPr>
+      <w:r>
+        <w:rPr/>
+        <w:drawing>
+          <wp:inline distB="114300" distT="114300" distL="114300" distR="114300">
+            <wp:extent cx="5043488" cy="1673080"/>
+            <wp:effectExtent b="0" l="0" r="0" t="0"/>
+            <wp:docPr id="18" name="image1.png"/>
+            <a:graphic>
+              <a:graphicData uri="http://schemas.openxmlformats.org/drawingml/2006/picture">
+                <pic:pic>
+                  <pic:nvPicPr>
+                    <pic:cNvPr id="0" name="image1.png"/>
+                    <pic:cNvPicPr preferRelativeResize="0"/>
+                  </pic:nvPicPr>
+                  <pic:blipFill>
+                    <a:blip r:embed="rId21"/>
+                    <a:srcRect b="0" l="0" r="0" t="0"/>
+                    <a:stretch>
+                      <a:fillRect/>
+                    </a:stretch>
+                  </pic:blipFill>
+                  <pic:spPr>
+                    <a:xfrm>
+                      <a:off x="0" y="0"/>
+                      <a:ext cx="5043488" cy="1673080"/>
+                    </a:xfrm>
+                    <a:prstGeom prst="rect"/>
+                    <a:ln/>
+                  </pic:spPr>
+                </pic:pic>
+              </a:graphicData>
+            </a:graphic>
+          </wp:inline>
+        </w:drawing>
+      </w:r>
+      <w:r>
+        <w:rPr>
+          <w:rtl w:val="0"/>
+        </w:rPr>
+      </w:r>
+    </w:p>
+    <w:p>
+      <w:pPr>
+        <w:jc w:val="center"/>
+        <w:rPr/>
+      </w:pPr>
+      <w:r>
+        <w:rPr>
+          <w:rtl w:val="0"/>
+        </w:rPr>
+        <w:t xml:space="preserve">After removing the missing value</w:t>
+      </w:r>
+    </w:p>
+    <w:p>
+      <w:pPr>
+        <w:jc w:val="center"/>
+        <w:rPr/>
+      </w:pPr>
+      <w:r>
+        <w:rPr>
+          <w:rtl w:val="0"/>
+        </w:rPr>
+      </w:r>
+    </w:p>
+    <w:p>
+      <w:pPr>
+        <w:jc w:val="left"/>
+        <w:rPr>
+          <w:b w:val="1"/>
+          <w:u w:val="single"/>
+        </w:rPr>
+      </w:pPr>
+      <w:r>
+        <w:rPr>
+          <w:b w:val="1"/>
+          <w:u w:val="single"/>
+          <w:rtl w:val="0"/>
+        </w:rPr>
+        <w:t xml:space="preserve">Clean Text</w:t>
+      </w:r>
+    </w:p>
+    <w:p>
+      <w:pPr>
+        <w:jc w:val="left"/>
+        <w:rPr/>
+      </w:pPr>
+      <w:r>
+        <w:rPr>
+          <w:rtl w:val="0"/>
+        </w:rPr>
+        <w:t xml:space="preserve">It is found that the anime movie contains special characters which will increase the difficulty of reading and identify the name. By using the clean_text() function we can remove all those special characters in the name to make it readable and understandable. </w:t>
+      </w:r>
+    </w:p>
+    <w:p>
+      <w:pPr>
+        <w:jc w:val="left"/>
+        <w:rPr/>
+      </w:pPr>
+      <w:r>
+        <w:rPr>
+          <w:rtl w:val="0"/>
+        </w:rPr>
+      </w:r>
+    </w:p>
+    <w:p>
+      <w:pPr>
+        <w:jc w:val="center"/>
+        <w:rPr/>
+      </w:pPr>
+      <w:r>
+        <w:rPr/>
+        <w:drawing>
+          <wp:inline distB="114300" distT="114300" distL="114300" distR="114300">
+            <wp:extent cx="5828833" cy="2083060"/>
+            <wp:effectExtent b="0" l="0" r="0" t="0"/>
+            <wp:docPr id="5" name="image7.png"/>
+            <a:graphic>
+              <a:graphicData uri="http://schemas.openxmlformats.org/drawingml/2006/picture">
+                <pic:pic>
+                  <pic:nvPicPr>
+                    <pic:cNvPr id="0" name="image7.png"/>
+                    <pic:cNvPicPr preferRelativeResize="0"/>
+                  </pic:nvPicPr>
+                  <pic:blipFill>
+                    <a:blip r:embed="rId22"/>
+                    <a:srcRect b="0" l="0" r="0" t="0"/>
+                    <a:stretch>
+                      <a:fillRect/>
+                    </a:stretch>
+                  </pic:blipFill>
+                  <pic:spPr>
+                    <a:xfrm>
+                      <a:off x="0" y="0"/>
+                      <a:ext cx="5828833" cy="2083060"/>
+                    </a:xfrm>
+                    <a:prstGeom prst="rect"/>
+                    <a:ln/>
+                  </pic:spPr>
+                </pic:pic>
+              </a:graphicData>
+            </a:graphic>
+          </wp:inline>
+        </w:drawing>
+      </w:r>
+      <w:r>
+        <w:rPr>
+          <w:rtl w:val="0"/>
+        </w:rPr>
+      </w:r>
+    </w:p>
+    <w:p>
+      <w:pPr>
+        <w:jc w:val="center"/>
+        <w:rPr/>
+      </w:pPr>
+      <w:r>
+        <w:rPr>
+          <w:rtl w:val="0"/>
+        </w:rPr>
+        <w:t xml:space="preserve">Before using clean_test() function</w:t>
+      </w:r>
+    </w:p>
+    <w:p>
+      <w:pPr>
+        <w:jc w:val="center"/>
+        <w:rPr/>
+      </w:pPr>
+      <w:r>
+        <w:rPr/>
+        <w:drawing>
+          <wp:inline distB="114300" distT="114300" distL="114300" distR="114300">
+            <wp:extent cx="5367338" cy="2244992"/>
+            <wp:effectExtent b="0" l="0" r="0" t="0"/>
+            <wp:docPr id="4" name="image13.png"/>
+            <a:graphic>
+              <a:graphicData uri="http://schemas.openxmlformats.org/drawingml/2006/picture">
+                <pic:pic>
+                  <pic:nvPicPr>
+                    <pic:cNvPr id="0" name="image13.png"/>
+                    <pic:cNvPicPr preferRelativeResize="0"/>
+                  </pic:nvPicPr>
+                  <pic:blipFill>
+                    <a:blip r:embed="rId23"/>
+                    <a:srcRect b="0" l="0" r="0" t="0"/>
+                    <a:stretch>
+                      <a:fillRect/>
+                    </a:stretch>
+                  </pic:blipFill>
+                  <pic:spPr>
+                    <a:xfrm>
+                      <a:off x="0" y="0"/>
+                      <a:ext cx="5367338" cy="2244992"/>
+                    </a:xfrm>
+                    <a:prstGeom prst="rect"/>
+                    <a:ln/>
+                  </pic:spPr>
+                </pic:pic>
+              </a:graphicData>
+            </a:graphic>
+          </wp:inline>
+        </w:drawing>
+      </w:r>
+      <w:r>
+        <w:rPr>
+          <w:rtl w:val="0"/>
+        </w:rPr>
+      </w:r>
+    </w:p>
+    <w:p>
+      <w:pPr>
+        <w:jc w:val="center"/>
+        <w:rPr/>
+      </w:pPr>
+      <w:r>
+        <w:rPr>
+          <w:rtl w:val="0"/>
+        </w:rPr>
+        <w:t xml:space="preserve">After using clean_test() function</w:t>
+      </w:r>
+    </w:p>
+    <w:p>
+      <w:pPr>
+        <w:jc w:val="center"/>
+        <w:rPr/>
+      </w:pPr>
+      <w:r>
+        <w:rPr>
+          <w:rtl w:val="0"/>
+        </w:rPr>
+      </w:r>
+    </w:p>
+    <w:p>
+      <w:pPr>
+        <w:jc w:val="center"/>
+        <w:rPr/>
+      </w:pPr>
+      <w:r>
+        <w:rPr/>
+        <w:drawing>
+          <wp:inline distB="114300" distT="114300" distL="114300" distR="114300">
+            <wp:extent cx="4619625" cy="1323975"/>
+            <wp:effectExtent b="0" l="0" r="0" t="0"/>
+            <wp:docPr id="14" name="image6.png"/>
+            <a:graphic>
+              <a:graphicData uri="http://schemas.openxmlformats.org/drawingml/2006/picture">
+                <pic:pic>
+                  <pic:nvPicPr>
+                    <pic:cNvPr id="0" name="image6.png"/>
+                    <pic:cNvPicPr preferRelativeResize="0"/>
+                  </pic:nvPicPr>
+                  <pic:blipFill>
+                    <a:blip r:embed="rId24"/>
+                    <a:srcRect b="0" l="0" r="0" t="0"/>
+                    <a:stretch>
+                      <a:fillRect/>
+                    </a:stretch>
+                  </pic:blipFill>
+                  <pic:spPr>
+                    <a:xfrm>
+                      <a:off x="0" y="0"/>
+                      <a:ext cx="4619625" cy="1323975"/>
+                    </a:xfrm>
+                    <a:prstGeom prst="rect"/>
+                    <a:ln/>
+                  </pic:spPr>
+                </pic:pic>
+              </a:graphicData>
+            </a:graphic>
+          </wp:inline>
+        </w:drawing>
+      </w:r>
+      <w:r>
+        <w:rPr>
+          <w:rtl w:val="0"/>
+        </w:rPr>
+      </w:r>
+    </w:p>
+    <w:p>
+      <w:pPr>
+        <w:jc w:val="center"/>
+        <w:rPr/>
+      </w:pPr>
+      <w:r>
+        <w:rPr>
+          <w:rtl w:val="0"/>
+        </w:rPr>
+        <w:t xml:space="preserve">clean_text function</w:t>
+      </w:r>
+    </w:p>
+    <w:p>
+      <w:pPr>
+        <w:jc w:val="center"/>
+        <w:rPr/>
+      </w:pPr>
+      <w:r>
+        <w:rPr>
+          <w:rtl w:val="0"/>
+        </w:rPr>
+      </w:r>
+    </w:p>
+    <w:p>
+      <w:pPr>
+        <w:jc w:val="left"/>
+        <w:rPr>
+          <w:b w:val="1"/>
+          <w:u w:val="single"/>
+        </w:rPr>
+      </w:pPr>
+      <w:r>
+        <w:rPr>
+          <w:b w:val="1"/>
+          <w:u w:val="single"/>
+          <w:rtl w:val="0"/>
+        </w:rPr>
+        <w:t xml:space="preserve">Remove Duplicate Records</w:t>
+      </w:r>
+    </w:p>
+    <w:p>
+      <w:pPr>
+        <w:jc w:val="left"/>
+        <w:rPr/>
+      </w:pPr>
+      <w:r>
+        <w:rPr>
+          <w:rtl w:val="0"/>
+        </w:rPr>
+      </w:r>
+    </w:p>
+    <w:p>
+      <w:pPr>
+        <w:jc w:val="left"/>
+        <w:rPr/>
+      </w:pPr>
+      <w:r>
+        <w:rPr>
+          <w:rtl w:val="0"/>
+        </w:rPr>
+      </w:r>
+    </w:p>
+    <w:p>
+      <w:pPr>
+        <w:jc w:val="center"/>
+        <w:rPr/>
+      </w:pPr>
+      <w:r>
+        <w:rPr/>
+        <w:drawing>
+          <wp:inline distB="114300" distT="114300" distL="114300" distR="114300">
+            <wp:extent cx="5943600" cy="990600"/>
+            <wp:effectExtent b="0" l="0" r="0" t="0"/>
+            <wp:docPr id="10" name="image14.png"/>
+            <a:graphic>
+              <a:graphicData uri="http://schemas.openxmlformats.org/drawingml/2006/picture">
+                <pic:pic>
+                  <pic:nvPicPr>
+                    <pic:cNvPr id="0" name="image14.png"/>
+                    <pic:cNvPicPr preferRelativeResize="0"/>
+                  </pic:nvPicPr>
+                  <pic:blipFill>
+                    <a:blip r:embed="rId25"/>
+                    <a:srcRect b="0" l="0" r="0" t="0"/>
+                    <a:stretch>
+                      <a:fillRect/>
+                    </a:stretch>
+                  </pic:blipFill>
+                  <pic:spPr>
+                    <a:xfrm>
+                      <a:off x="0" y="0"/>
+                      <a:ext cx="5943600" cy="990600"/>
+                    </a:xfrm>
+                    <a:prstGeom prst="rect"/>
+                    <a:ln/>
+                  </pic:spPr>
+                </pic:pic>
+              </a:graphicData>
+            </a:graphic>
+          </wp:inline>
+        </w:drawing>
+      </w:r>
+      <w:r>
+        <w:rPr>
+          <w:rtl w:val="0"/>
+        </w:rPr>
+      </w:r>
+    </w:p>
+    <w:p>
+      <w:pPr>
+        <w:jc w:val="center"/>
+        <w:rPr/>
+      </w:pPr>
+      <w:r>
+        <w:rPr>
+          <w:rtl w:val="0"/>
+        </w:rPr>
+        <w:t xml:space="preserve">Before removing duplicate rating records</w:t>
+      </w:r>
+    </w:p>
+    <w:p>
+      <w:pPr>
+        <w:jc w:val="center"/>
+        <w:rPr/>
+      </w:pPr>
+      <w:r>
+        <w:rPr>
+          <w:rtl w:val="0"/>
+        </w:rPr>
+      </w:r>
+    </w:p>
+    <w:p>
+      <w:pPr>
+        <w:jc w:val="center"/>
+        <w:rPr/>
+      </w:pPr>
+      <w:r>
+        <w:rPr/>
+        <w:drawing>
+          <wp:inline distB="114300" distT="114300" distL="114300" distR="114300">
+            <wp:extent cx="5943600" cy="1041400"/>
+            <wp:effectExtent b="0" l="0" r="0" t="0"/>
+            <wp:docPr id="6" name="image15.png"/>
+            <a:graphic>
+              <a:graphicData uri="http://schemas.openxmlformats.org/drawingml/2006/picture">
+                <pic:pic>
+                  <pic:nvPicPr>
+                    <pic:cNvPr id="0" name="image15.png"/>
+                    <pic:cNvPicPr preferRelativeResize="0"/>
+                  </pic:nvPicPr>
+                  <pic:blipFill>
+                    <a:blip r:embed="rId26"/>
+                    <a:srcRect b="0" l="0" r="0" t="0"/>
+                    <a:stretch>
+                      <a:fillRect/>
+                    </a:stretch>
+                  </pic:blipFill>
+                  <pic:spPr>
+                    <a:xfrm>
+                      <a:off x="0" y="0"/>
+                      <a:ext cx="5943600" cy="1041400"/>
+                    </a:xfrm>
+                    <a:prstGeom prst="rect"/>
+                    <a:ln/>
+                  </pic:spPr>
+                </pic:pic>
+              </a:graphicData>
+            </a:graphic>
+          </wp:inline>
+        </w:drawing>
+      </w:r>
+      <w:r>
+        <w:rPr>
+          <w:rtl w:val="0"/>
+        </w:rPr>
+      </w:r>
+    </w:p>
+    <w:p>
+      <w:pPr>
+        <w:jc w:val="center"/>
+        <w:rPr/>
+      </w:pPr>
+      <w:r>
+        <w:rPr>
+          <w:rtl w:val="0"/>
+        </w:rPr>
+        <w:t xml:space="preserve">After removing duplicate rating records by using drop_duplicates() function</w:t>
+      </w:r>
+    </w:p>
+    <w:p>
+      <w:pPr>
+        <w:jc w:val="center"/>
+        <w:rPr/>
+      </w:pPr>
+      <w:r>
+        <w:rPr>
+          <w:rtl w:val="0"/>
+        </w:rPr>
+      </w:r>
+    </w:p>
+    <w:p>
+      <w:pPr>
+        <w:jc w:val="left"/>
+        <w:rPr/>
+      </w:pPr>
+      <w:r>
+        <w:rPr>
+          <w:rtl w:val="0"/>
+        </w:rPr>
+      </w:r>
+    </w:p>
+    <w:p>
+      <w:pPr>
         <w:ind w:left="0" w:firstLine="0"/>
         <w:rPr/>
       </w:pPr>
@@ -6329,55 +7453,55 @@
           <w:szCs w:val="32"/>
         </w:rPr>
       </w:pPr>
-      <w:bookmarkStart w:colFirst="0" w:colLast="0" w:name="_heading=h.lnxbz9" w:id="16"/>
+      <w:bookmarkStart w:colFirst="0" w:colLast="0" w:name="_heading=h.lnxbz9" w:id="15"/>
+      <w:bookmarkEnd w:id="15"/>
+      <w:r>
+        <w:rPr>
+          <w:rtl w:val="0"/>
+        </w:rPr>
+        <w:t xml:space="preserve">Applications of the algorithm(s)</w:t>
+      </w:r>
+      <w:r>
+        <w:rPr>
+          <w:rtl w:val="0"/>
+        </w:rPr>
+      </w:r>
+    </w:p>
+    <w:p>
+      <w:pPr>
+        <w:rPr/>
+      </w:pPr>
+      <w:r>
+        <w:rPr>
+          <w:i w:val="1"/>
+          <w:rtl w:val="0"/>
+        </w:rPr>
+        <w:t xml:space="preserve">Describe how the selected algorithm(s) or technique(s) is used in your project. </w:t>
+      </w:r>
+      <w:r>
+        <w:rPr>
+          <w:rtl w:val="0"/>
+        </w:rPr>
+      </w:r>
+    </w:p>
+    <w:p>
+      <w:pPr>
+        <w:rPr/>
+      </w:pPr>
+      <w:r>
+        <w:rPr>
+          <w:rtl w:val="0"/>
+        </w:rPr>
+        <w:t xml:space="preserve">&gt;</w:t>
+      </w:r>
+    </w:p>
+    <w:p>
+      <w:pPr>
+        <w:pStyle w:val="Heading3"/>
+        <w:rPr/>
+      </w:pPr>
+      <w:bookmarkStart w:colFirst="0" w:colLast="0" w:name="_heading=h.8wr5ueaaqasd" w:id="16"/>
       <w:bookmarkEnd w:id="16"/>
-      <w:r>
-        <w:rPr>
-          <w:rtl w:val="0"/>
-        </w:rPr>
-        <w:t xml:space="preserve">Applications of the algorithm(s)</w:t>
-      </w:r>
-      <w:r>
-        <w:rPr>
-          <w:rtl w:val="0"/>
-        </w:rPr>
-      </w:r>
-    </w:p>
-    <w:p>
-      <w:pPr>
-        <w:rPr/>
-      </w:pPr>
-      <w:r>
-        <w:rPr>
-          <w:i w:val="1"/>
-          <w:rtl w:val="0"/>
-        </w:rPr>
-        <w:t xml:space="preserve">Describe how the selected algorithm(s) or technique(s) is used in your project. </w:t>
-      </w:r>
-      <w:r>
-        <w:rPr>
-          <w:rtl w:val="0"/>
-        </w:rPr>
-      </w:r>
-    </w:p>
-    <w:p>
-      <w:pPr>
-        <w:rPr/>
-      </w:pPr>
-      <w:r>
-        <w:rPr>
-          <w:rtl w:val="0"/>
-        </w:rPr>
-        <w:t xml:space="preserve">&gt;</w:t>
-      </w:r>
-    </w:p>
-    <w:p>
-      <w:pPr>
-        <w:pStyle w:val="Heading3"/>
-        <w:rPr/>
-      </w:pPr>
-      <w:bookmarkStart w:colFirst="0" w:colLast="0" w:name="_heading=h.8wr5ueaaqasd" w:id="17"/>
-      <w:bookmarkEnd w:id="17"/>
       <w:r>
         <w:rPr>
           <w:rtl w:val="0"/>
@@ -6397,8 +7521,8 @@
           <w:szCs w:val="32"/>
         </w:rPr>
       </w:pPr>
-      <w:bookmarkStart w:colFirst="0" w:colLast="0" w:name="_heading=h.35nkun2" w:id="18"/>
-      <w:bookmarkEnd w:id="18"/>
+      <w:bookmarkStart w:colFirst="0" w:colLast="0" w:name="_heading=h.35nkun2" w:id="17"/>
+      <w:bookmarkEnd w:id="17"/>
       <w:r>
         <w:rPr>
           <w:rtl w:val="0"/>
@@ -6413,30 +7537,50 @@
     </w:p>
     <w:p>
       <w:pPr>
+        <w:jc w:val="center"/>
         <w:rPr/>
       </w:pPr>
       <w:r>
         <w:rPr>
           <w:i w:val="1"/>
-          <w:rtl w:val="0"/>
-        </w:rPr>
-        <w:t xml:space="preserve">Draw a simple diagram to illustrate the system design/data flow</w:t>
-      </w:r>
-      <w:r>
-        <w:rPr>
-          <w:rtl w:val="0"/>
-        </w:rPr>
-      </w:r>
-    </w:p>
-    <w:p>
-      <w:pPr>
-        <w:rPr/>
-      </w:pPr>
-      <w:r>
-        <w:rPr>
-          <w:rtl w:val="0"/>
-        </w:rPr>
-        <w:t xml:space="preserve">&gt;</w:t>
+        </w:rPr>
+        <w:drawing>
+          <wp:inline distB="114300" distT="114300" distL="114300" distR="114300">
+            <wp:extent cx="1776413" cy="7301882"/>
+            <wp:effectExtent b="0" l="0" r="0" t="0"/>
+            <wp:docPr id="13" name="image12.png"/>
+            <a:graphic>
+              <a:graphicData uri="http://schemas.openxmlformats.org/drawingml/2006/picture">
+                <pic:pic>
+                  <pic:nvPicPr>
+                    <pic:cNvPr id="0" name="image12.png"/>
+                    <pic:cNvPicPr preferRelativeResize="0"/>
+                  </pic:nvPicPr>
+                  <pic:blipFill>
+                    <a:blip r:embed="rId27"/>
+                    <a:srcRect b="0" l="0" r="0" t="0"/>
+                    <a:stretch>
+                      <a:fillRect/>
+                    </a:stretch>
+                  </pic:blipFill>
+                  <pic:spPr>
+                    <a:xfrm>
+                      <a:off x="0" y="0"/>
+                      <a:ext cx="1776413" cy="7301882"/>
+                    </a:xfrm>
+                    <a:prstGeom prst="rect"/>
+                    <a:ln/>
+                  </pic:spPr>
+                </pic:pic>
+              </a:graphicData>
+            </a:graphic>
+          </wp:inline>
+        </w:drawing>
+      </w:r>
+      <w:r>
+        <w:rPr>
+          <w:rtl w:val="0"/>
+        </w:rPr>
       </w:r>
     </w:p>
     <w:p>
@@ -6462,8 +7606,8 @@
           <w:szCs w:val="32"/>
         </w:rPr>
       </w:pPr>
-      <w:bookmarkStart w:colFirst="0" w:colLast="0" w:name="_heading=h.1ksv4uv" w:id="19"/>
-      <w:bookmarkEnd w:id="19"/>
+      <w:bookmarkStart w:colFirst="0" w:colLast="0" w:name="_heading=h.1ksv4uv" w:id="18"/>
+      <w:bookmarkEnd w:id="18"/>
       <w:r>
         <w:rPr>
           <w:rtl w:val="0"/>
@@ -6530,8 +7674,8 @@
           <w:b w:val="1"/>
         </w:rPr>
       </w:pPr>
-      <w:bookmarkStart w:colFirst="0" w:colLast="0" w:name="_heading=h.44sinio" w:id="20"/>
-      <w:bookmarkEnd w:id="20"/>
+      <w:bookmarkStart w:colFirst="0" w:colLast="0" w:name="_heading=h.44sinio" w:id="19"/>
+      <w:bookmarkEnd w:id="19"/>
       <w:r>
         <w:rPr>
           <w:b w:val="1"/>
@@ -6554,8 +7698,8 @@
           <w:szCs w:val="32"/>
         </w:rPr>
       </w:pPr>
-      <w:bookmarkStart w:colFirst="0" w:colLast="0" w:name="_heading=h.2jxsxqh" w:id="21"/>
-      <w:bookmarkEnd w:id="21"/>
+      <w:bookmarkStart w:colFirst="0" w:colLast="0" w:name="_heading=h.2jxsxqh" w:id="20"/>
+      <w:bookmarkEnd w:id="20"/>
       <w:r>
         <w:rPr>
           <w:rtl w:val="0"/>
@@ -6613,8 +7757,8 @@
           <w:szCs w:val="32"/>
         </w:rPr>
       </w:pPr>
-      <w:bookmarkStart w:colFirst="0" w:colLast="0" w:name="_heading=h.z337ya" w:id="22"/>
-      <w:bookmarkEnd w:id="22"/>
+      <w:bookmarkStart w:colFirst="0" w:colLast="0" w:name="_heading=h.z337ya" w:id="21"/>
+      <w:bookmarkEnd w:id="21"/>
       <w:r>
         <w:rPr>
           <w:rtl w:val="0"/>
@@ -6678,8 +7822,8 @@
           <w:b w:val="1"/>
         </w:rPr>
       </w:pPr>
-      <w:bookmarkStart w:colFirst="0" w:colLast="0" w:name="_heading=h.3j2qqm3" w:id="23"/>
-      <w:bookmarkEnd w:id="23"/>
+      <w:bookmarkStart w:colFirst="0" w:colLast="0" w:name="_heading=h.3j2qqm3" w:id="22"/>
+      <w:bookmarkEnd w:id="22"/>
       <w:r>
         <w:rPr>
           <w:b w:val="1"/>
@@ -6702,8 +7846,8 @@
           <w:szCs w:val="32"/>
         </w:rPr>
       </w:pPr>
-      <w:bookmarkStart w:colFirst="0" w:colLast="0" w:name="_heading=h.1y810tw" w:id="24"/>
-      <w:bookmarkEnd w:id="24"/>
+      <w:bookmarkStart w:colFirst="0" w:colLast="0" w:name="_heading=h.1y810tw" w:id="23"/>
+      <w:bookmarkEnd w:id="23"/>
       <w:r>
         <w:rPr>
           <w:rtl w:val="0"/>
@@ -6757,8 +7901,8 @@
           <w:szCs w:val="32"/>
         </w:rPr>
       </w:pPr>
-      <w:bookmarkStart w:colFirst="0" w:colLast="0" w:name="_heading=h.4i7ojhp" w:id="25"/>
-      <w:bookmarkEnd w:id="25"/>
+      <w:bookmarkStart w:colFirst="0" w:colLast="0" w:name="_heading=h.4i7ojhp" w:id="24"/>
+      <w:bookmarkEnd w:id="24"/>
       <w:r>
         <w:rPr>
           <w:rtl w:val="0"/>
@@ -6780,8 +7924,8 @@
           <w:szCs w:val="22"/>
         </w:rPr>
       </w:pPr>
-      <w:bookmarkStart w:colFirst="0" w:colLast="0" w:name="_heading=h.2xcytpi" w:id="26"/>
-      <w:bookmarkEnd w:id="26"/>
+      <w:bookmarkStart w:colFirst="0" w:colLast="0" w:name="_heading=h.2xcytpi" w:id="25"/>
+      <w:bookmarkEnd w:id="25"/>
       <w:r>
         <w:rPr>
           <w:i w:val="1"/>
@@ -6823,23 +7967,23 @@
           <w:i w:val="1"/>
         </w:rPr>
       </w:pPr>
-      <w:bookmarkStart w:colFirst="0" w:colLast="0" w:name="_heading=h.1ci93xb" w:id="27"/>
+      <w:bookmarkStart w:colFirst="0" w:colLast="0" w:name="_heading=h.1ci93xb" w:id="26"/>
+      <w:bookmarkEnd w:id="26"/>
+      <w:r>
+        <w:rPr>
+          <w:rtl w:val="0"/>
+        </w:rPr>
+      </w:r>
+    </w:p>
+    <w:p>
+      <w:pPr>
+        <w:pStyle w:val="Heading1"/>
+        <w:rPr>
+          <w:b w:val="1"/>
+        </w:rPr>
+      </w:pPr>
+      <w:bookmarkStart w:colFirst="0" w:colLast="0" w:name="_heading=h.3whwml4" w:id="27"/>
       <w:bookmarkEnd w:id="27"/>
-      <w:r>
-        <w:rPr>
-          <w:rtl w:val="0"/>
-        </w:rPr>
-      </w:r>
-    </w:p>
-    <w:p>
-      <w:pPr>
-        <w:pStyle w:val="Heading1"/>
-        <w:rPr>
-          <w:b w:val="1"/>
-        </w:rPr>
-      </w:pPr>
-      <w:bookmarkStart w:colFirst="0" w:colLast="0" w:name="_heading=h.3whwml4" w:id="28"/>
-      <w:bookmarkEnd w:id="28"/>
       <w:r>
         <w:rPr>
           <w:b w:val="1"/>
@@ -6858,8 +8002,8 @@
           <w:szCs w:val="22"/>
         </w:rPr>
       </w:pPr>
-      <w:bookmarkStart w:colFirst="0" w:colLast="0" w:name="_heading=h.2bn6wsx" w:id="29"/>
-      <w:bookmarkEnd w:id="29"/>
+      <w:bookmarkStart w:colFirst="0" w:colLast="0" w:name="_heading=h.2bn6wsx" w:id="28"/>
+      <w:bookmarkEnd w:id="28"/>
       <w:r>
         <w:rPr>
           <w:i w:val="1"/>
@@ -6880,8 +8024,8 @@
           <w:szCs w:val="22"/>
         </w:rPr>
       </w:pPr>
-      <w:bookmarkStart w:colFirst="0" w:colLast="0" w:name="_heading=h.qsh70q" w:id="30"/>
-      <w:bookmarkEnd w:id="30"/>
+      <w:bookmarkStart w:colFirst="0" w:colLast="0" w:name="_heading=h.qsh70q" w:id="29"/>
+      <w:bookmarkEnd w:id="29"/>
       <w:r>
         <w:rPr>
           <w:i w:val="1"/>
@@ -6898,8 +8042,8 @@
         <w:spacing w:after="240" w:before="240" w:line="232" w:lineRule="auto"/>
         <w:rPr/>
       </w:pPr>
-      <w:bookmarkStart w:colFirst="0" w:colLast="0" w:name="_heading=h.3as4poj" w:id="31"/>
-      <w:bookmarkEnd w:id="31"/>
+      <w:bookmarkStart w:colFirst="0" w:colLast="0" w:name="_heading=h.3as4poj" w:id="30"/>
+      <w:bookmarkEnd w:id="30"/>
       <w:r>
         <w:rPr>
           <w:rtl w:val="0"/>
@@ -6937,8 +8081,8 @@
           <w:szCs w:val="24"/>
         </w:rPr>
       </w:pPr>
-      <w:bookmarkStart w:colFirst="0" w:colLast="0" w:name="_heading=h.g2pguewbyxun" w:id="32"/>
-      <w:bookmarkEnd w:id="32"/>
+      <w:bookmarkStart w:colFirst="0" w:colLast="0" w:name="_heading=h.g2pguewbyxun" w:id="31"/>
+      <w:bookmarkEnd w:id="31"/>
       <w:r>
         <w:rPr>
           <w:rtl w:val="0"/>
@@ -6977,8 +8121,8 @@
           <w:szCs w:val="24"/>
         </w:rPr>
       </w:pPr>
-      <w:bookmarkStart w:colFirst="0" w:colLast="0" w:name="_heading=h.egxdw9vly7np" w:id="33"/>
-      <w:bookmarkEnd w:id="33"/>
+      <w:bookmarkStart w:colFirst="0" w:colLast="0" w:name="_heading=h.egxdw9vly7np" w:id="32"/>
+      <w:bookmarkEnd w:id="32"/>
       <w:r>
         <w:rPr>
           <w:rtl w:val="0"/>
@@ -7017,8 +8161,8 @@
           <w:szCs w:val="24"/>
         </w:rPr>
       </w:pPr>
-      <w:bookmarkStart w:colFirst="0" w:colLast="0" w:name="_heading=h.1pxezwc" w:id="34"/>
-      <w:bookmarkEnd w:id="34"/>
+      <w:bookmarkStart w:colFirst="0" w:colLast="0" w:name="_heading=h.1pxezwc" w:id="33"/>
+      <w:bookmarkEnd w:id="33"/>
       <w:r>
         <w:rPr>
           <w:rtl w:val="0"/>
@@ -7896,6 +9040,32 @@
       </w:tblCellMar>
     </w:tblPr>
   </w:style>
+  <w:style w:type="table" w:styleId="Table8">
+    <w:basedOn w:val="TableNormal"/>
+    <w:tblPr>
+      <w:tblStyleRowBandSize w:val="1"/>
+      <w:tblStyleColBandSize w:val="1"/>
+      <w:tblCellMar>
+        <w:top w:w="100.0" w:type="dxa"/>
+        <w:left w:w="100.0" w:type="dxa"/>
+        <w:bottom w:w="100.0" w:type="dxa"/>
+        <w:right w:w="100.0" w:type="dxa"/>
+      </w:tblCellMar>
+    </w:tblPr>
+  </w:style>
+  <w:style w:type="table" w:styleId="Table9">
+    <w:basedOn w:val="TableNormal"/>
+    <w:tblPr>
+      <w:tblStyleRowBandSize w:val="1"/>
+      <w:tblStyleColBandSize w:val="1"/>
+      <w:tblCellMar>
+        <w:top w:w="100.0" w:type="dxa"/>
+        <w:left w:w="100.0" w:type="dxa"/>
+        <w:bottom w:w="100.0" w:type="dxa"/>
+        <w:right w:w="100.0" w:type="dxa"/>
+      </w:tblCellMar>
+    </w:tblPr>
+  </w:style>
 </w:styles>
 </file>
 
@@ -8221,7 +9391,7 @@
 
 <file path=customXML/item1.xml><?xml version="1.0" encoding="utf-8"?>
 <go:gDocsCustomXmlDataStorage xmlns:go="http://customooxmlschemas.google.com/" xmlns:r="http://schemas.openxmlformats.org/officeDocument/2006/relationships" uri="GoogleDocsCustomDataVersion1">
-  <go:docsCustomData xmlns:go="http://customooxmlschemas.google.com/" roundtripDataSignature="AMtx7mgyjtxjqe/gv6yQcbV1i8VIW1QhfA==">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</go:docsCustomData>
+  <go:docsCustomData xmlns:go="http://customooxmlschemas.google.com/" roundtripDataSignature="AMtx7mg57olnrPWkh3X8G1cU1Kmc3KQUjg==">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</go:docsCustomData>
 </go:gDocsCustomXmlDataStorage>
 </file>
 

</xml_diff>

<commit_message>
update histogram on user-based correlation
</commit_message>
<xml_diff>
--- a/ZhiLin_BACS2003 AI Assignment  Recommender System.docx
+++ b/ZhiLin_BACS2003 AI Assignment  Recommender System.docx
@@ -22,12 +22,12 @@
           <wp:inline distB="114300" distT="114300" distL="114300" distR="114300">
             <wp:extent cx="1548185" cy="812583"/>
             <wp:effectExtent b="0" l="0" r="0" t="0"/>
-            <wp:docPr id="8" name="image7.png"/>
+            <wp:docPr id="15" name="image5.png"/>
             <a:graphic>
               <a:graphicData uri="http://schemas.openxmlformats.org/drawingml/2006/picture">
                 <pic:pic>
                   <pic:nvPicPr>
-                    <pic:cNvPr id="0" name="image7.png"/>
+                    <pic:cNvPr id="0" name="image5.png"/>
                     <pic:cNvPicPr preferRelativeResize="0"/>
                   </pic:nvPicPr>
                   <pic:blipFill>
@@ -6320,12 +6320,12 @@
           <wp:inline distB="114300" distT="114300" distL="114300" distR="114300">
             <wp:extent cx="2262188" cy="2360543"/>
             <wp:effectExtent b="0" l="0" r="0" t="0"/>
-            <wp:docPr id="18" name="image11.png"/>
+            <wp:docPr id="23" name="image12.png"/>
             <a:graphic>
               <a:graphicData uri="http://schemas.openxmlformats.org/drawingml/2006/picture">
                 <pic:pic>
                   <pic:nvPicPr>
-                    <pic:cNvPr id="0" name="image11.png"/>
+                    <pic:cNvPr id="0" name="image12.png"/>
                     <pic:cNvPicPr preferRelativeResize="0"/>
                   </pic:nvPicPr>
                   <pic:blipFill>
@@ -6389,12 +6389,12 @@
           <wp:inline distB="114300" distT="114300" distL="114300" distR="114300">
             <wp:extent cx="5683728" cy="2831678"/>
             <wp:effectExtent b="0" l="0" r="0" t="0"/>
-            <wp:docPr id="10" name="image3.png"/>
+            <wp:docPr id="17" name="image13.png"/>
             <a:graphic>
               <a:graphicData uri="http://schemas.openxmlformats.org/drawingml/2006/picture">
                 <pic:pic>
                   <pic:nvPicPr>
-                    <pic:cNvPr id="0" name="image3.png"/>
+                    <pic:cNvPr id="0" name="image13.png"/>
                     <pic:cNvPicPr preferRelativeResize="0"/>
                   </pic:nvPicPr>
                   <pic:blipFill>
@@ -6558,12 +6558,12 @@
           <wp:inline distB="114300" distT="114300" distL="114300" distR="114300">
             <wp:extent cx="4724400" cy="1015610"/>
             <wp:effectExtent b="0" l="0" r="0" t="0"/>
-            <wp:docPr id="16" name="image9.png"/>
+            <wp:docPr id="21" name="image10.png"/>
             <a:graphic>
               <a:graphicData uri="http://schemas.openxmlformats.org/drawingml/2006/picture">
                 <pic:pic>
                   <pic:nvPicPr>
-                    <pic:cNvPr id="0" name="image9.png"/>
+                    <pic:cNvPr id="0" name="image10.png"/>
                     <pic:cNvPicPr preferRelativeResize="0"/>
                   </pic:nvPicPr>
                   <pic:blipFill>
@@ -6630,12 +6630,12 @@
           <wp:inline distB="114300" distT="114300" distL="114300" distR="114300">
             <wp:extent cx="4900613" cy="905150"/>
             <wp:effectExtent b="0" l="0" r="0" t="0"/>
-            <wp:docPr id="12" name="image5.png"/>
+            <wp:docPr id="6" name="image4.png"/>
             <a:graphic>
               <a:graphicData uri="http://schemas.openxmlformats.org/drawingml/2006/picture">
                 <pic:pic>
                   <pic:nvPicPr>
-                    <pic:cNvPr id="0" name="image5.png"/>
+                    <pic:cNvPr id="0" name="image4.png"/>
                     <pic:cNvPicPr preferRelativeResize="0"/>
                   </pic:nvPicPr>
                   <pic:blipFill>
@@ -6699,12 +6699,12 @@
           <wp:inline distB="114300" distT="114300" distL="114300" distR="114300">
             <wp:extent cx="1796079" cy="1240927"/>
             <wp:effectExtent b="0" l="0" r="0" t="0"/>
-            <wp:docPr id="13" name="image2.png"/>
+            <wp:docPr id="7" name="image8.png"/>
             <a:graphic>
               <a:graphicData uri="http://schemas.openxmlformats.org/drawingml/2006/picture">
                 <pic:pic>
                   <pic:nvPicPr>
-                    <pic:cNvPr id="0" name="image2.png"/>
+                    <pic:cNvPr id="0" name="image8.png"/>
                     <pic:cNvPicPr preferRelativeResize="0"/>
                   </pic:nvPicPr>
                   <pic:blipFill>
@@ -6768,12 +6768,12 @@
           <wp:inline distB="114300" distT="114300" distL="114300" distR="114300">
             <wp:extent cx="1824038" cy="1155931"/>
             <wp:effectExtent b="0" l="0" r="0" t="0"/>
-            <wp:docPr id="19" name="image12.png"/>
+            <wp:docPr id="24" name="image19.png"/>
             <a:graphic>
               <a:graphicData uri="http://schemas.openxmlformats.org/drawingml/2006/picture">
                 <pic:pic>
                   <pic:nvPicPr>
-                    <pic:cNvPr id="0" name="image12.png"/>
+                    <pic:cNvPr id="0" name="image19.png"/>
                     <pic:cNvPicPr preferRelativeResize="0"/>
                   </pic:nvPicPr>
                   <pic:blipFill>
@@ -6866,12 +6866,12 @@
           <wp:inline distB="114300" distT="114300" distL="114300" distR="114300">
             <wp:extent cx="4910138" cy="1392779"/>
             <wp:effectExtent b="0" l="0" r="0" t="0"/>
-            <wp:docPr id="9" name="image1.png"/>
+            <wp:docPr id="16" name="image6.png"/>
             <a:graphic>
               <a:graphicData uri="http://schemas.openxmlformats.org/drawingml/2006/picture">
                 <pic:pic>
                   <pic:nvPicPr>
-                    <pic:cNvPr id="0" name="image1.png"/>
+                    <pic:cNvPr id="0" name="image6.png"/>
                     <pic:cNvPicPr preferRelativeResize="0"/>
                   </pic:nvPicPr>
                   <pic:blipFill>
@@ -6935,12 +6935,12 @@
           <wp:inline distB="114300" distT="114300" distL="114300" distR="114300">
             <wp:extent cx="5043488" cy="1673080"/>
             <wp:effectExtent b="0" l="0" r="0" t="0"/>
-            <wp:docPr id="20" name="image8.png"/>
+            <wp:docPr id="9" name="image3.png"/>
             <a:graphic>
               <a:graphicData uri="http://schemas.openxmlformats.org/drawingml/2006/picture">
                 <pic:pic>
                   <pic:nvPicPr>
-                    <pic:cNvPr id="0" name="image8.png"/>
+                    <pic:cNvPr id="0" name="image3.png"/>
                     <pic:cNvPicPr preferRelativeResize="0"/>
                   </pic:nvPicPr>
                   <pic:blipFill>
@@ -7044,12 +7044,12 @@
           <wp:inline distB="114300" distT="114300" distL="114300" distR="114300">
             <wp:extent cx="5828833" cy="2083060"/>
             <wp:effectExtent b="0" l="0" r="0" t="0"/>
-            <wp:docPr id="6" name="image6.png"/>
+            <wp:docPr id="12" name="image2.png"/>
             <a:graphic>
               <a:graphicData uri="http://schemas.openxmlformats.org/drawingml/2006/picture">
                 <pic:pic>
                   <pic:nvPicPr>
-                    <pic:cNvPr id="0" name="image6.png"/>
+                    <pic:cNvPr id="0" name="image2.png"/>
                     <pic:cNvPicPr preferRelativeResize="0"/>
                   </pic:nvPicPr>
                   <pic:blipFill>
@@ -7102,12 +7102,12 @@
           <wp:inline distB="114300" distT="114300" distL="114300" distR="114300">
             <wp:extent cx="5367338" cy="2244992"/>
             <wp:effectExtent b="0" l="0" r="0" t="0"/>
-            <wp:docPr id="5" name="image4.png"/>
+            <wp:docPr id="11" name="image17.png"/>
             <a:graphic>
               <a:graphicData uri="http://schemas.openxmlformats.org/drawingml/2006/picture">
                 <pic:pic>
                   <pic:nvPicPr>
-                    <pic:cNvPr id="0" name="image4.png"/>
+                    <pic:cNvPr id="0" name="image17.png"/>
                     <pic:cNvPicPr preferRelativeResize="0"/>
                   </pic:nvPicPr>
                   <pic:blipFill>
@@ -7171,12 +7171,12 @@
           <wp:inline distB="114300" distT="114300" distL="114300" distR="114300">
             <wp:extent cx="4619625" cy="1323975"/>
             <wp:effectExtent b="0" l="0" r="0" t="0"/>
-            <wp:docPr id="15" name="image10.png"/>
+            <wp:docPr id="19" name="image15.png"/>
             <a:graphic>
               <a:graphicData uri="http://schemas.openxmlformats.org/drawingml/2006/picture">
                 <pic:pic>
                   <pic:nvPicPr>
-                    <pic:cNvPr id="0" name="image10.png"/>
+                    <pic:cNvPr id="0" name="image15.png"/>
                     <pic:cNvPicPr preferRelativeResize="0"/>
                   </pic:nvPicPr>
                   <pic:blipFill>
@@ -7280,7 +7280,7 @@
           <wp:inline distB="114300" distT="114300" distL="114300" distR="114300">
             <wp:extent cx="5943600" cy="990600"/>
             <wp:effectExtent b="0" l="0" r="0" t="0"/>
-            <wp:docPr id="11" name="image16.png"/>
+            <wp:docPr id="5" name="image16.png"/>
             <a:graphic>
               <a:graphicData uri="http://schemas.openxmlformats.org/drawingml/2006/picture">
                 <pic:pic>
@@ -7349,12 +7349,12 @@
           <wp:inline distB="114300" distT="114300" distL="114300" distR="114300">
             <wp:extent cx="5943600" cy="1041400"/>
             <wp:effectExtent b="0" l="0" r="0" t="0"/>
-            <wp:docPr id="7" name="image14.png"/>
+            <wp:docPr id="13" name="image11.png"/>
             <a:graphic>
               <a:graphicData uri="http://schemas.openxmlformats.org/drawingml/2006/picture">
                 <pic:pic>
                   <pic:nvPicPr>
-                    <pic:cNvPr id="0" name="image14.png"/>
+                    <pic:cNvPr id="0" name="image11.png"/>
                     <pic:cNvPicPr preferRelativeResize="0"/>
                   </pic:nvPicPr>
                   <pic:blipFill>
@@ -7447,12 +7447,12 @@
           <wp:inline distB="114300" distT="114300" distL="114300" distR="114300">
             <wp:extent cx="5554716" cy="1864061"/>
             <wp:effectExtent b="0" l="0" r="0" t="0"/>
-            <wp:docPr id="17" name="image13.png"/>
+            <wp:docPr id="22" name="image7.png"/>
             <a:graphic>
               <a:graphicData uri="http://schemas.openxmlformats.org/drawingml/2006/picture">
                 <pic:pic>
                   <pic:nvPicPr>
-                    <pic:cNvPr id="0" name="image13.png"/>
+                    <pic:cNvPr id="0" name="image7.png"/>
                     <pic:cNvPicPr preferRelativeResize="0"/>
                   </pic:nvPicPr>
                   <pic:blipFill>
@@ -7540,12 +7540,12 @@
           <wp:inline distB="114300" distT="114300" distL="114300" distR="114300">
             <wp:extent cx="5586413" cy="2641012"/>
             <wp:effectExtent b="0" l="0" r="0" t="0"/>
-            <wp:docPr id="4" name="image15.png"/>
+            <wp:docPr id="4" name="image1.png"/>
             <a:graphic>
               <a:graphicData uri="http://schemas.openxmlformats.org/drawingml/2006/picture">
                 <pic:pic>
                   <pic:nvPicPr>
-                    <pic:cNvPr id="0" name="image15.png"/>
+                    <pic:cNvPr id="0" name="image1.png"/>
                     <pic:cNvPicPr preferRelativeResize="0"/>
                   </pic:nvPicPr>
                   <pic:blipFill>
@@ -7586,68 +7586,6 @@
         </w:rPr>
         <w:t xml:space="preserve">Trim data for those user rating value is less than the mean</w:t>
       </w:r>
-    </w:p>
-    <w:p>
-      <w:pPr>
-        <w:jc w:val="center"/>
-        <w:rPr/>
-      </w:pPr>
-      <w:r>
-        <w:rPr>
-          <w:rtl w:val="0"/>
-        </w:rPr>
-      </w:r>
-    </w:p>
-    <w:p>
-      <w:pPr>
-        <w:jc w:val="center"/>
-        <w:rPr/>
-      </w:pPr>
-      <w:r>
-        <w:rPr>
-          <w:rtl w:val="0"/>
-        </w:rPr>
-      </w:r>
-    </w:p>
-    <w:p>
-      <w:pPr>
-        <w:jc w:val="center"/>
-        <w:rPr/>
-      </w:pPr>
-      <w:r>
-        <w:rPr>
-          <w:rtl w:val="0"/>
-        </w:rPr>
-      </w:r>
-    </w:p>
-    <w:p>
-      <w:pPr>
-        <w:jc w:val="left"/>
-        <w:rPr/>
-      </w:pPr>
-      <w:r>
-        <w:rPr>
-          <w:rtl w:val="0"/>
-        </w:rPr>
-      </w:r>
-    </w:p>
-    <w:p>
-      <w:pPr>
-        <w:ind w:left="0" w:firstLine="0"/>
-        <w:rPr/>
-      </w:pPr>
-      <w:r>
-        <w:rPr>
-          <w:rtl w:val="0"/>
-        </w:rPr>
-        <w:t xml:space="preserve"> </w:t>
-      </w:r>
-    </w:p>
-    <w:p>
-      <w:pPr>
-        <w:ind w:left="0" w:firstLine="0"/>
-        <w:rPr/>
-      </w:pPr>
       <w:r>
         <w:rPr>
           <w:rtl w:val="0"/>
@@ -7689,7 +7627,7 @@
         <w:rPr>
           <w:rtl w:val="0"/>
         </w:rPr>
-        <w:t xml:space="preserve">The algorithm that had used in this project is the combination of content-based filtering and the user-based collaborative filtering in order to provide anime recommendations to the users. The system will using the information about the movies such as genre, name, type and so on for the content-based filtering while the user-based filtering will be using the information about the users’ interactions with the movies such as the user ratings. </w:t>
+        <w:t xml:space="preserve">The algorithm that was used in this project is the combination of content-based filtering and the user-based collaborative filtering in order to provide anime recommendations to the users. The system will use the information about the movies such as genre, name, type and so on for the content-based filtering while the user-based filtering will be using the information about the users’ interactions with the movies such as the user ratings. </w:t>
       </w:r>
     </w:p>
     <w:p>
@@ -7726,31 +7664,164 @@
         <w:rPr>
           <w:rtl w:val="0"/>
         </w:rPr>
-        <w:t xml:space="preserve">Content-based filtering will using the content features of movies including the name of movie, genre of movie, type of movie and so on to recommend similar movies to the users. In this filtering, the tf-idf ( term frequency-inverse document frequency) matrix is constructed to represents each document in the collection as a vector of tf-idf values, the cosine similarity matrix is also constructed to represents the similarity between each pair of documents in the collection based on their tf-idf vectors and compute the cosine similarity score to each anime. The anime with the highest similarity score will be recommend to the users. </w:t>
-      </w:r>
-    </w:p>
-    <w:p>
-      <w:pPr>
-        <w:rPr/>
-      </w:pPr>
-      <w:r>
-        <w:rPr>
-          <w:rtl w:val="0"/>
-        </w:rPr>
-      </w:r>
-    </w:p>
-    <w:p>
-      <w:pPr>
-        <w:rPr>
-          <w:highlight w:val="yellow"/>
-        </w:rPr>
-      </w:pPr>
-      <w:r>
-        <w:rPr>
-          <w:highlight w:val="yellow"/>
-          <w:rtl w:val="0"/>
-        </w:rPr>
-        <w:t xml:space="preserve">Histogram??</w:t>
+        <w:t xml:space="preserve">Content-based filtering will use the content features of movies including the name of the movie, genre of movie, type of movie and so on to recommend similar movies to the users. In this filtering, the tf-idf ( term frequency-inverse document frequency) matrix is constructed to represents each document in the collection as a vector of tf-idf values, the cosine similarity matrix is also constructed to represents the similarity between each pair of documents in the collection based on their tf-idf vectors and compute the cosine similarity score to each anime. The anime with the highest similarity score will be recommended to the users. Figure 3.2.1 shows the histogram of the frequency of cosine similarity scores from the 10 highest scores of anime.</w:t>
+      </w:r>
+    </w:p>
+    <w:p>
+      <w:pPr>
+        <w:rPr/>
+      </w:pPr>
+      <w:r>
+        <w:rPr>
+          <w:rtl w:val="0"/>
+        </w:rPr>
+        <w:t xml:space="preserve">Figure 3.2.2 shows the result of anime recommendation with the cosine similarity scores by using the content-based filtering. </w:t>
+      </w:r>
+    </w:p>
+    <w:p>
+      <w:pPr>
+        <w:rPr/>
+      </w:pPr>
+      <w:r>
+        <w:rPr>
+          <w:rtl w:val="0"/>
+        </w:rPr>
+      </w:r>
+    </w:p>
+    <w:p>
+      <w:pPr>
+        <w:jc w:val="center"/>
+        <w:rPr/>
+      </w:pPr>
+      <w:r>
+        <w:rPr/>
+        <w:drawing>
+          <wp:inline distB="114300" distT="114300" distL="114300" distR="114300">
+            <wp:extent cx="2224088" cy="1772037"/>
+            <wp:effectExtent b="0" l="0" r="0" t="0"/>
+            <wp:docPr id="14" name="image14.png"/>
+            <a:graphic>
+              <a:graphicData uri="http://schemas.openxmlformats.org/drawingml/2006/picture">
+                <pic:pic>
+                  <pic:nvPicPr>
+                    <pic:cNvPr id="0" name="image14.png"/>
+                    <pic:cNvPicPr preferRelativeResize="0"/>
+                  </pic:nvPicPr>
+                  <pic:blipFill>
+                    <a:blip r:embed="rId29"/>
+                    <a:srcRect b="0" l="0" r="0" t="0"/>
+                    <a:stretch>
+                      <a:fillRect/>
+                    </a:stretch>
+                  </pic:blipFill>
+                  <pic:spPr>
+                    <a:xfrm>
+                      <a:off x="0" y="0"/>
+                      <a:ext cx="2224088" cy="1772037"/>
+                    </a:xfrm>
+                    <a:prstGeom prst="rect"/>
+                    <a:ln/>
+                  </pic:spPr>
+                </pic:pic>
+              </a:graphicData>
+            </a:graphic>
+          </wp:inline>
+        </w:drawing>
+      </w:r>
+      <w:r>
+        <w:rPr>
+          <w:rtl w:val="0"/>
+        </w:rPr>
+      </w:r>
+    </w:p>
+    <w:p>
+      <w:pPr>
+        <w:jc w:val="center"/>
+        <w:rPr/>
+      </w:pPr>
+      <w:r>
+        <w:rPr>
+          <w:rtl w:val="0"/>
+        </w:rPr>
+        <w:t xml:space="preserve">Figure 3.2.1 Histogram of frequency of the cosine similarity scores of anime </w:t>
+      </w:r>
+    </w:p>
+    <w:p>
+      <w:pPr>
+        <w:jc w:val="center"/>
+        <w:rPr/>
+      </w:pPr>
+      <w:r>
+        <w:rPr/>
+        <w:drawing>
+          <wp:inline distB="114300" distT="114300" distL="114300" distR="114300">
+            <wp:extent cx="2786063" cy="2021261"/>
+            <wp:effectExtent b="0" l="0" r="0" t="0"/>
+            <wp:docPr id="10" name="image18.png"/>
+            <a:graphic>
+              <a:graphicData uri="http://schemas.openxmlformats.org/drawingml/2006/picture">
+                <pic:pic>
+                  <pic:nvPicPr>
+                    <pic:cNvPr id="0" name="image18.png"/>
+                    <pic:cNvPicPr preferRelativeResize="0"/>
+                  </pic:nvPicPr>
+                  <pic:blipFill>
+                    <a:blip r:embed="rId30"/>
+                    <a:srcRect b="0" l="0" r="0" t="0"/>
+                    <a:stretch>
+                      <a:fillRect/>
+                    </a:stretch>
+                  </pic:blipFill>
+                  <pic:spPr>
+                    <a:xfrm>
+                      <a:off x="0" y="0"/>
+                      <a:ext cx="2786063" cy="2021261"/>
+                    </a:xfrm>
+                    <a:prstGeom prst="rect"/>
+                    <a:ln/>
+                  </pic:spPr>
+                </pic:pic>
+              </a:graphicData>
+            </a:graphic>
+          </wp:inline>
+        </w:drawing>
+      </w:r>
+      <w:r>
+        <w:rPr>
+          <w:rtl w:val="0"/>
+        </w:rPr>
+      </w:r>
+    </w:p>
+    <w:p>
+      <w:pPr>
+        <w:jc w:val="center"/>
+        <w:rPr/>
+      </w:pPr>
+      <w:r>
+        <w:rPr>
+          <w:rtl w:val="0"/>
+        </w:rPr>
+        <w:t xml:space="preserve">Figure 3.2.2 Result of content-based filtering</w:t>
+      </w:r>
+    </w:p>
+    <w:p>
+      <w:pPr>
+        <w:rPr/>
+      </w:pPr>
+      <w:r>
+        <w:rPr>
+          <w:rtl w:val="0"/>
+        </w:rPr>
+      </w:r>
+    </w:p>
+    <w:p>
+      <w:pPr>
+        <w:rPr/>
+      </w:pPr>
+      <w:r>
+        <w:rPr>
+          <w:rtl w:val="0"/>
+        </w:rPr>
       </w:r>
     </w:p>
     <w:p>
@@ -7790,64 +7861,161 @@
         <w:rPr>
           <w:rtl w:val="0"/>
         </w:rPr>
-        <w:t xml:space="preserve">User-based collaborative filtering makes use of the preferences of similar users to generate recommendations which means the system the system identifies users who have similar preferences view histories to the current user, and then recommends the anime. In this filtering, Pearson Correlation Coefficient is using to determine the relationship between one users and anothers. The anime with the highest correlation between the selected users will be recommend to the users. </w:t>
-      </w:r>
-    </w:p>
-    <w:p>
-      <w:pPr>
-        <w:rPr/>
-      </w:pPr>
-      <w:r>
-        <w:rPr>
-          <w:rtl w:val="0"/>
-        </w:rPr>
-      </w:r>
-    </w:p>
-    <w:p>
-      <w:pPr>
-        <w:rPr/>
-      </w:pPr>
-      <w:r>
-        <w:rPr>
-          <w:rtl w:val="0"/>
-        </w:rPr>
-      </w:r>
-    </w:p>
-    <w:p>
-      <w:pPr>
-        <w:pBdr>
-          <w:top w:color="auto" w:space="0" w:sz="0" w:val="none"/>
-          <w:left w:color="auto" w:space="0" w:sz="0" w:val="none"/>
-          <w:bottom w:color="auto" w:space="0" w:sz="0" w:val="none"/>
-          <w:right w:color="auto" w:space="0" w:sz="0" w:val="none"/>
-          <w:between w:color="auto" w:space="0" w:sz="0" w:val="none"/>
-        </w:pBdr>
-        <w:spacing w:line="276" w:lineRule="auto"/>
-        <w:rPr/>
-      </w:pPr>
-      <w:r>
-        <w:rPr>
-          <w:rtl w:val="0"/>
-        </w:rPr>
-      </w:r>
-    </w:p>
-    <w:p>
-      <w:pPr>
-        <w:rPr/>
-      </w:pPr>
-      <w:r>
-        <w:rPr>
-          <w:rtl w:val="0"/>
-        </w:rPr>
-      </w:r>
-    </w:p>
-    <w:p>
-      <w:pPr>
-        <w:pStyle w:val="Heading3"/>
-        <w:rPr/>
-      </w:pPr>
-      <w:bookmarkStart w:colFirst="0" w:colLast="0" w:name="_heading=h.8wr5ueaaqasd" w:id="16"/>
-      <w:bookmarkEnd w:id="16"/>
+        <w:t xml:space="preserve">User-based collaborative filtering makes use of the preferences of similar users to generate recommendations which means the system identifies users who have similar preferences, view histories to the current user, and then recommends the anime. In this filtering, Pearson Correlation Coefficient is used to determine the relationship between one user and anothers. The anime with the highest correlation between the selected users will be recommended to the users. Figure 3.2.3 shows the histogram of the frequency of correlation scores from the 10 highest scores of the users.</w:t>
+      </w:r>
+    </w:p>
+    <w:p>
+      <w:pPr>
+        <w:rPr/>
+      </w:pPr>
+      <w:r>
+        <w:rPr>
+          <w:rtl w:val="0"/>
+        </w:rPr>
+        <w:t xml:space="preserve">Figure 3.2.4 shows the result of anime recommendation with the correlation scores by using the user-based filtering. </w:t>
+      </w:r>
+    </w:p>
+    <w:p>
+      <w:pPr>
+        <w:rPr/>
+      </w:pPr>
+      <w:r>
+        <w:rPr>
+          <w:rtl w:val="0"/>
+        </w:rPr>
+      </w:r>
+    </w:p>
+    <w:p>
+      <w:pPr>
+        <w:rPr/>
+      </w:pPr>
+      <w:r>
+        <w:rPr>
+          <w:rtl w:val="0"/>
+        </w:rPr>
+      </w:r>
+    </w:p>
+    <w:p>
+      <w:pPr>
+        <w:jc w:val="center"/>
+        <w:rPr/>
+      </w:pPr>
+      <w:r>
+        <w:rPr/>
+        <w:drawing>
+          <wp:inline distB="114300" distT="114300" distL="114300" distR="114300">
+            <wp:extent cx="2814638" cy="2232598"/>
+            <wp:effectExtent b="0" l="0" r="0" t="0"/>
+            <wp:docPr id="18" name="image9.png"/>
+            <a:graphic>
+              <a:graphicData uri="http://schemas.openxmlformats.org/drawingml/2006/picture">
+                <pic:pic>
+                  <pic:nvPicPr>
+                    <pic:cNvPr id="0" name="image9.png"/>
+                    <pic:cNvPicPr preferRelativeResize="0"/>
+                  </pic:nvPicPr>
+                  <pic:blipFill>
+                    <a:blip r:embed="rId31"/>
+                    <a:srcRect b="0" l="0" r="0" t="0"/>
+                    <a:stretch>
+                      <a:fillRect/>
+                    </a:stretch>
+                  </pic:blipFill>
+                  <pic:spPr>
+                    <a:xfrm>
+                      <a:off x="0" y="0"/>
+                      <a:ext cx="2814638" cy="2232598"/>
+                    </a:xfrm>
+                    <a:prstGeom prst="rect"/>
+                    <a:ln/>
+                  </pic:spPr>
+                </pic:pic>
+              </a:graphicData>
+            </a:graphic>
+          </wp:inline>
+        </w:drawing>
+      </w:r>
+      <w:r>
+        <w:rPr>
+          <w:rtl w:val="0"/>
+        </w:rPr>
+      </w:r>
+    </w:p>
+    <w:p>
+      <w:pPr>
+        <w:jc w:val="center"/>
+        <w:rPr/>
+      </w:pPr>
+      <w:r>
+        <w:rPr>
+          <w:rtl w:val="0"/>
+        </w:rPr>
+        <w:t xml:space="preserve">Figure 3.2.1 Histogram of frequency of the correlation scores of user</w:t>
+      </w:r>
+    </w:p>
+    <w:p>
+      <w:pPr>
+        <w:jc w:val="center"/>
+        <w:rPr/>
+      </w:pPr>
+      <w:r>
+        <w:rPr/>
+        <w:drawing>
+          <wp:inline distB="114300" distT="114300" distL="114300" distR="114300">
+            <wp:extent cx="1352550" cy="2657009"/>
+            <wp:effectExtent b="0" l="0" r="0" t="0"/>
+            <wp:docPr id="20" name="image21.png"/>
+            <a:graphic>
+              <a:graphicData uri="http://schemas.openxmlformats.org/drawingml/2006/picture">
+                <pic:pic>
+                  <pic:nvPicPr>
+                    <pic:cNvPr id="0" name="image21.png"/>
+                    <pic:cNvPicPr preferRelativeResize="0"/>
+                  </pic:nvPicPr>
+                  <pic:blipFill>
+                    <a:blip r:embed="rId32"/>
+                    <a:srcRect b="0" l="0" r="0" t="0"/>
+                    <a:stretch>
+                      <a:fillRect/>
+                    </a:stretch>
+                  </pic:blipFill>
+                  <pic:spPr>
+                    <a:xfrm>
+                      <a:off x="0" y="0"/>
+                      <a:ext cx="1352550" cy="2657009"/>
+                    </a:xfrm>
+                    <a:prstGeom prst="rect"/>
+                    <a:ln/>
+                  </pic:spPr>
+                </pic:pic>
+              </a:graphicData>
+            </a:graphic>
+          </wp:inline>
+        </w:drawing>
+      </w:r>
+      <w:r>
+        <w:rPr>
+          <w:rtl w:val="0"/>
+        </w:rPr>
+        <w:t xml:space="preserve"> </w:t>
+      </w:r>
+    </w:p>
+    <w:p>
+      <w:pPr>
+        <w:jc w:val="center"/>
+        <w:rPr/>
+      </w:pPr>
+      <w:r>
+        <w:rPr>
+          <w:rtl w:val="0"/>
+        </w:rPr>
+        <w:t xml:space="preserve">Figure 3.2.2 Result of user-based filtering</w:t>
+      </w:r>
+    </w:p>
+    <w:p>
+      <w:pPr>
+        <w:rPr/>
+      </w:pPr>
       <w:r>
         <w:rPr>
           <w:rtl w:val="0"/>
@@ -7867,8 +8035,8 @@
           <w:szCs w:val="32"/>
         </w:rPr>
       </w:pPr>
-      <w:bookmarkStart w:colFirst="0" w:colLast="0" w:name="_heading=h.35nkun2" w:id="17"/>
-      <w:bookmarkEnd w:id="17"/>
+      <w:bookmarkStart w:colFirst="0" w:colLast="0" w:name="_heading=h.35nkun2" w:id="16"/>
+      <w:bookmarkEnd w:id="16"/>
       <w:r>
         <w:rPr>
           <w:rtl w:val="0"/>
@@ -7894,16 +8062,16 @@
           <wp:inline distB="114300" distT="114300" distL="114300" distR="114300">
             <wp:extent cx="1776413" cy="7301882"/>
             <wp:effectExtent b="0" l="0" r="0" t="0"/>
-            <wp:docPr id="14" name="image17.png"/>
+            <wp:docPr id="8" name="image20.png"/>
             <a:graphic>
               <a:graphicData uri="http://schemas.openxmlformats.org/drawingml/2006/picture">
                 <pic:pic>
                   <pic:nvPicPr>
-                    <pic:cNvPr id="0" name="image17.png"/>
+                    <pic:cNvPr id="0" name="image20.png"/>
                     <pic:cNvPicPr preferRelativeResize="0"/>
                   </pic:nvPicPr>
                   <pic:blipFill>
-                    <a:blip r:embed="rId29"/>
+                    <a:blip r:embed="rId33"/>
                     <a:srcRect b="0" l="0" r="0" t="0"/>
                     <a:stretch>
                       <a:fillRect/>
@@ -7952,8 +8120,8 @@
           <w:szCs w:val="32"/>
         </w:rPr>
       </w:pPr>
-      <w:bookmarkStart w:colFirst="0" w:colLast="0" w:name="_heading=h.1ksv4uv" w:id="18"/>
-      <w:bookmarkEnd w:id="18"/>
+      <w:bookmarkStart w:colFirst="0" w:colLast="0" w:name="_heading=h.1ksv4uv" w:id="17"/>
+      <w:bookmarkEnd w:id="17"/>
       <w:r>
         <w:rPr>
           <w:rtl w:val="0"/>
@@ -8059,8 +8227,8 @@
           <w:b w:val="1"/>
         </w:rPr>
       </w:pPr>
-      <w:bookmarkStart w:colFirst="0" w:colLast="0" w:name="_heading=h.44sinio" w:id="19"/>
-      <w:bookmarkEnd w:id="19"/>
+      <w:bookmarkStart w:colFirst="0" w:colLast="0" w:name="_heading=h.44sinio" w:id="18"/>
+      <w:bookmarkEnd w:id="18"/>
       <w:r>
         <w:rPr>
           <w:b w:val="1"/>
@@ -8083,8 +8251,8 @@
           <w:szCs w:val="32"/>
         </w:rPr>
       </w:pPr>
-      <w:bookmarkStart w:colFirst="0" w:colLast="0" w:name="_heading=h.2jxsxqh" w:id="20"/>
-      <w:bookmarkEnd w:id="20"/>
+      <w:bookmarkStart w:colFirst="0" w:colLast="0" w:name="_heading=h.2jxsxqh" w:id="19"/>
+      <w:bookmarkEnd w:id="19"/>
       <w:r>
         <w:rPr>
           <w:rtl w:val="0"/>
@@ -8162,8 +8330,8 @@
           <w:szCs w:val="32"/>
         </w:rPr>
       </w:pPr>
-      <w:bookmarkStart w:colFirst="0" w:colLast="0" w:name="_heading=h.z337ya" w:id="21"/>
-      <w:bookmarkEnd w:id="21"/>
+      <w:bookmarkStart w:colFirst="0" w:colLast="0" w:name="_heading=h.z337ya" w:id="20"/>
+      <w:bookmarkEnd w:id="20"/>
       <w:r>
         <w:rPr>
           <w:rtl w:val="0"/>
@@ -8227,8 +8395,8 @@
           <w:b w:val="1"/>
         </w:rPr>
       </w:pPr>
-      <w:bookmarkStart w:colFirst="0" w:colLast="0" w:name="_heading=h.3j2qqm3" w:id="22"/>
-      <w:bookmarkEnd w:id="22"/>
+      <w:bookmarkStart w:colFirst="0" w:colLast="0" w:name="_heading=h.3j2qqm3" w:id="21"/>
+      <w:bookmarkEnd w:id="21"/>
       <w:r>
         <w:rPr>
           <w:b w:val="1"/>
@@ -8251,8 +8419,8 @@
           <w:szCs w:val="32"/>
         </w:rPr>
       </w:pPr>
-      <w:bookmarkStart w:colFirst="0" w:colLast="0" w:name="_heading=h.1y810tw" w:id="23"/>
-      <w:bookmarkEnd w:id="23"/>
+      <w:bookmarkStart w:colFirst="0" w:colLast="0" w:name="_heading=h.1y810tw" w:id="22"/>
+      <w:bookmarkEnd w:id="22"/>
       <w:r>
         <w:rPr>
           <w:rtl w:val="0"/>
@@ -8290,8 +8458,8 @@
           <w:szCs w:val="32"/>
         </w:rPr>
       </w:pPr>
-      <w:bookmarkStart w:colFirst="0" w:colLast="0" w:name="_heading=h.4i7ojhp" w:id="24"/>
-      <w:bookmarkEnd w:id="24"/>
+      <w:bookmarkStart w:colFirst="0" w:colLast="0" w:name="_heading=h.4i7ojhp" w:id="23"/>
+      <w:bookmarkEnd w:id="23"/>
       <w:r>
         <w:rPr>
           <w:rtl w:val="0"/>
@@ -8313,8 +8481,8 @@
           <w:szCs w:val="22"/>
         </w:rPr>
       </w:pPr>
-      <w:bookmarkStart w:colFirst="0" w:colLast="0" w:name="_heading=h.2xcytpi" w:id="25"/>
-      <w:bookmarkEnd w:id="25"/>
+      <w:bookmarkStart w:colFirst="0" w:colLast="0" w:name="_heading=h.2xcytpi" w:id="24"/>
+      <w:bookmarkEnd w:id="24"/>
       <w:r>
         <w:rPr>
           <w:i w:val="1"/>
@@ -8356,23 +8524,23 @@
           <w:i w:val="1"/>
         </w:rPr>
       </w:pPr>
-      <w:bookmarkStart w:colFirst="0" w:colLast="0" w:name="_heading=h.1ci93xb" w:id="26"/>
+      <w:bookmarkStart w:colFirst="0" w:colLast="0" w:name="_heading=h.1ci93xb" w:id="25"/>
+      <w:bookmarkEnd w:id="25"/>
+      <w:r>
+        <w:rPr>
+          <w:rtl w:val="0"/>
+        </w:rPr>
+      </w:r>
+    </w:p>
+    <w:p>
+      <w:pPr>
+        <w:pStyle w:val="Heading1"/>
+        <w:rPr>
+          <w:b w:val="1"/>
+        </w:rPr>
+      </w:pPr>
+      <w:bookmarkStart w:colFirst="0" w:colLast="0" w:name="_heading=h.3whwml4" w:id="26"/>
       <w:bookmarkEnd w:id="26"/>
-      <w:r>
-        <w:rPr>
-          <w:rtl w:val="0"/>
-        </w:rPr>
-      </w:r>
-    </w:p>
-    <w:p>
-      <w:pPr>
-        <w:pStyle w:val="Heading1"/>
-        <w:rPr>
-          <w:b w:val="1"/>
-        </w:rPr>
-      </w:pPr>
-      <w:bookmarkStart w:colFirst="0" w:colLast="0" w:name="_heading=h.3whwml4" w:id="27"/>
-      <w:bookmarkEnd w:id="27"/>
       <w:r>
         <w:rPr>
           <w:b w:val="1"/>
@@ -8391,8 +8559,8 @@
           <w:szCs w:val="22"/>
         </w:rPr>
       </w:pPr>
-      <w:bookmarkStart w:colFirst="0" w:colLast="0" w:name="_heading=h.2bn6wsx" w:id="28"/>
-      <w:bookmarkEnd w:id="28"/>
+      <w:bookmarkStart w:colFirst="0" w:colLast="0" w:name="_heading=h.2bn6wsx" w:id="27"/>
+      <w:bookmarkEnd w:id="27"/>
       <w:r>
         <w:rPr>
           <w:i w:val="1"/>
@@ -8413,8 +8581,8 @@
           <w:szCs w:val="22"/>
         </w:rPr>
       </w:pPr>
-      <w:bookmarkStart w:colFirst="0" w:colLast="0" w:name="_heading=h.qsh70q" w:id="29"/>
-      <w:bookmarkEnd w:id="29"/>
+      <w:bookmarkStart w:colFirst="0" w:colLast="0" w:name="_heading=h.qsh70q" w:id="28"/>
+      <w:bookmarkEnd w:id="28"/>
       <w:r>
         <w:rPr>
           <w:i w:val="1"/>
@@ -8431,8 +8599,8 @@
         <w:spacing w:after="240" w:before="240" w:line="232" w:lineRule="auto"/>
         <w:rPr/>
       </w:pPr>
-      <w:bookmarkStart w:colFirst="0" w:colLast="0" w:name="_heading=h.3as4poj" w:id="30"/>
-      <w:bookmarkEnd w:id="30"/>
+      <w:bookmarkStart w:colFirst="0" w:colLast="0" w:name="_heading=h.3as4poj" w:id="29"/>
+      <w:bookmarkEnd w:id="29"/>
       <w:r>
         <w:rPr>
           <w:rtl w:val="0"/>
@@ -8470,8 +8638,8 @@
           <w:szCs w:val="24"/>
         </w:rPr>
       </w:pPr>
-      <w:bookmarkStart w:colFirst="0" w:colLast="0" w:name="_heading=h.g2pguewbyxun" w:id="31"/>
-      <w:bookmarkEnd w:id="31"/>
+      <w:bookmarkStart w:colFirst="0" w:colLast="0" w:name="_heading=h.g2pguewbyxun" w:id="30"/>
+      <w:bookmarkEnd w:id="30"/>
       <w:r>
         <w:rPr>
           <w:rtl w:val="0"/>
@@ -8510,8 +8678,8 @@
           <w:szCs w:val="24"/>
         </w:rPr>
       </w:pPr>
-      <w:bookmarkStart w:colFirst="0" w:colLast="0" w:name="_heading=h.egxdw9vly7np" w:id="32"/>
-      <w:bookmarkEnd w:id="32"/>
+      <w:bookmarkStart w:colFirst="0" w:colLast="0" w:name="_heading=h.egxdw9vly7np" w:id="31"/>
+      <w:bookmarkEnd w:id="31"/>
       <w:r>
         <w:rPr>
           <w:rtl w:val="0"/>
@@ -8550,8 +8718,8 @@
           <w:szCs w:val="24"/>
         </w:rPr>
       </w:pPr>
-      <w:bookmarkStart w:colFirst="0" w:colLast="0" w:name="_heading=h.1pxezwc" w:id="33"/>
-      <w:bookmarkEnd w:id="33"/>
+      <w:bookmarkStart w:colFirst="0" w:colLast="0" w:name="_heading=h.1pxezwc" w:id="32"/>
+      <w:bookmarkEnd w:id="32"/>
       <w:r>
         <w:rPr>
           <w:rtl w:val="0"/>
@@ -9780,7 +9948,7 @@
 
 <file path=customXML/item1.xml><?xml version="1.0" encoding="utf-8"?>
 <go:gDocsCustomXmlDataStorage xmlns:go="http://customooxmlschemas.google.com/" xmlns:r="http://schemas.openxmlformats.org/officeDocument/2006/relationships" uri="GoogleDocsCustomDataVersion1">
-  <go:docsCustomData xmlns:go="http://customooxmlschemas.google.com/" roundtripDataSignature="AMtx7mg57olnrPWkh3X8G1cU1Kmc3KQUjg==">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</go:docsCustomData>
+  <go:docsCustomData xmlns:go="http://customooxmlschemas.google.com/" roundtripDataSignature="AMtx7miNmkFgkYdI2RIC4my8am/5d9HqOg==">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</go:docsCustomData>
 </go:gDocsCustomXmlDataStorage>
 </file>
 

</xml_diff>

<commit_message>
update the trim rsult in the algo
</commit_message>
<xml_diff>
--- a/ZhiLin_BACS2003 AI Assignment  Recommender System.docx
+++ b/ZhiLin_BACS2003 AI Assignment  Recommender System.docx
@@ -22,12 +22,12 @@
           <wp:inline distB="114300" distT="114300" distL="114300" distR="114300">
             <wp:extent cx="1548185" cy="812583"/>
             <wp:effectExtent b="0" l="0" r="0" t="0"/>
-            <wp:docPr id="15" name="image5.png"/>
+            <wp:docPr id="16" name="image14.png"/>
             <a:graphic>
               <a:graphicData uri="http://schemas.openxmlformats.org/drawingml/2006/picture">
                 <pic:pic>
                   <pic:nvPicPr>
-                    <pic:cNvPr id="0" name="image5.png"/>
+                    <pic:cNvPr id="0" name="image14.png"/>
                     <pic:cNvPicPr preferRelativeResize="0"/>
                   </pic:nvPicPr>
                   <pic:blipFill>
@@ -6320,12 +6320,12 @@
           <wp:inline distB="114300" distT="114300" distL="114300" distR="114300">
             <wp:extent cx="2262188" cy="2360543"/>
             <wp:effectExtent b="0" l="0" r="0" t="0"/>
-            <wp:docPr id="23" name="image12.png"/>
+            <wp:docPr id="25" name="image19.png"/>
             <a:graphic>
               <a:graphicData uri="http://schemas.openxmlformats.org/drawingml/2006/picture">
                 <pic:pic>
                   <pic:nvPicPr>
-                    <pic:cNvPr id="0" name="image12.png"/>
+                    <pic:cNvPr id="0" name="image19.png"/>
                     <pic:cNvPicPr preferRelativeResize="0"/>
                   </pic:nvPicPr>
                   <pic:blipFill>
@@ -6389,12 +6389,12 @@
           <wp:inline distB="114300" distT="114300" distL="114300" distR="114300">
             <wp:extent cx="5683728" cy="2831678"/>
             <wp:effectExtent b="0" l="0" r="0" t="0"/>
-            <wp:docPr id="17" name="image13.png"/>
+            <wp:docPr id="18" name="image17.png"/>
             <a:graphic>
               <a:graphicData uri="http://schemas.openxmlformats.org/drawingml/2006/picture">
                 <pic:pic>
                   <pic:nvPicPr>
-                    <pic:cNvPr id="0" name="image13.png"/>
+                    <pic:cNvPr id="0" name="image17.png"/>
                     <pic:cNvPicPr preferRelativeResize="0"/>
                   </pic:nvPicPr>
                   <pic:blipFill>
@@ -6558,12 +6558,12 @@
           <wp:inline distB="114300" distT="114300" distL="114300" distR="114300">
             <wp:extent cx="4724400" cy="1015610"/>
             <wp:effectExtent b="0" l="0" r="0" t="0"/>
-            <wp:docPr id="21" name="image10.png"/>
+            <wp:docPr id="23" name="image12.png"/>
             <a:graphic>
               <a:graphicData uri="http://schemas.openxmlformats.org/drawingml/2006/picture">
                 <pic:pic>
                   <pic:nvPicPr>
-                    <pic:cNvPr id="0" name="image10.png"/>
+                    <pic:cNvPr id="0" name="image12.png"/>
                     <pic:cNvPicPr preferRelativeResize="0"/>
                   </pic:nvPicPr>
                   <pic:blipFill>
@@ -6630,12 +6630,12 @@
           <wp:inline distB="114300" distT="114300" distL="114300" distR="114300">
             <wp:extent cx="4900613" cy="905150"/>
             <wp:effectExtent b="0" l="0" r="0" t="0"/>
-            <wp:docPr id="6" name="image4.png"/>
+            <wp:docPr id="7" name="image10.png"/>
             <a:graphic>
               <a:graphicData uri="http://schemas.openxmlformats.org/drawingml/2006/picture">
                 <pic:pic>
                   <pic:nvPicPr>
-                    <pic:cNvPr id="0" name="image4.png"/>
+                    <pic:cNvPr id="0" name="image10.png"/>
                     <pic:cNvPicPr preferRelativeResize="0"/>
                   </pic:nvPicPr>
                   <pic:blipFill>
@@ -6699,12 +6699,12 @@
           <wp:inline distB="114300" distT="114300" distL="114300" distR="114300">
             <wp:extent cx="1796079" cy="1240927"/>
             <wp:effectExtent b="0" l="0" r="0" t="0"/>
-            <wp:docPr id="7" name="image8.png"/>
+            <wp:docPr id="8" name="image6.png"/>
             <a:graphic>
               <a:graphicData uri="http://schemas.openxmlformats.org/drawingml/2006/picture">
                 <pic:pic>
                   <pic:nvPicPr>
-                    <pic:cNvPr id="0" name="image8.png"/>
+                    <pic:cNvPr id="0" name="image6.png"/>
                     <pic:cNvPicPr preferRelativeResize="0"/>
                   </pic:nvPicPr>
                   <pic:blipFill>
@@ -6768,12 +6768,12 @@
           <wp:inline distB="114300" distT="114300" distL="114300" distR="114300">
             <wp:extent cx="1824038" cy="1155931"/>
             <wp:effectExtent b="0" l="0" r="0" t="0"/>
-            <wp:docPr id="24" name="image19.png"/>
+            <wp:docPr id="26" name="image20.png"/>
             <a:graphic>
               <a:graphicData uri="http://schemas.openxmlformats.org/drawingml/2006/picture">
                 <pic:pic>
                   <pic:nvPicPr>
-                    <pic:cNvPr id="0" name="image19.png"/>
+                    <pic:cNvPr id="0" name="image20.png"/>
                     <pic:cNvPicPr preferRelativeResize="0"/>
                   </pic:nvPicPr>
                   <pic:blipFill>
@@ -6866,12 +6866,12 @@
           <wp:inline distB="114300" distT="114300" distL="114300" distR="114300">
             <wp:extent cx="4910138" cy="1392779"/>
             <wp:effectExtent b="0" l="0" r="0" t="0"/>
-            <wp:docPr id="16" name="image6.png"/>
+            <wp:docPr id="17" name="image2.png"/>
             <a:graphic>
               <a:graphicData uri="http://schemas.openxmlformats.org/drawingml/2006/picture">
                 <pic:pic>
                   <pic:nvPicPr>
-                    <pic:cNvPr id="0" name="image6.png"/>
+                    <pic:cNvPr id="0" name="image2.png"/>
                     <pic:cNvPicPr preferRelativeResize="0"/>
                   </pic:nvPicPr>
                   <pic:blipFill>
@@ -6935,12 +6935,12 @@
           <wp:inline distB="114300" distT="114300" distL="114300" distR="114300">
             <wp:extent cx="5043488" cy="1673080"/>
             <wp:effectExtent b="0" l="0" r="0" t="0"/>
-            <wp:docPr id="9" name="image3.png"/>
+            <wp:docPr id="10" name="image4.png"/>
             <a:graphic>
               <a:graphicData uri="http://schemas.openxmlformats.org/drawingml/2006/picture">
                 <pic:pic>
                   <pic:nvPicPr>
-                    <pic:cNvPr id="0" name="image3.png"/>
+                    <pic:cNvPr id="0" name="image4.png"/>
                     <pic:cNvPicPr preferRelativeResize="0"/>
                   </pic:nvPicPr>
                   <pic:blipFill>
@@ -7044,12 +7044,12 @@
           <wp:inline distB="114300" distT="114300" distL="114300" distR="114300">
             <wp:extent cx="5828833" cy="2083060"/>
             <wp:effectExtent b="0" l="0" r="0" t="0"/>
-            <wp:docPr id="12" name="image2.png"/>
+            <wp:docPr id="13" name="image8.png"/>
             <a:graphic>
               <a:graphicData uri="http://schemas.openxmlformats.org/drawingml/2006/picture">
                 <pic:pic>
                   <pic:nvPicPr>
-                    <pic:cNvPr id="0" name="image2.png"/>
+                    <pic:cNvPr id="0" name="image8.png"/>
                     <pic:cNvPicPr preferRelativeResize="0"/>
                   </pic:nvPicPr>
                   <pic:blipFill>
@@ -7102,12 +7102,12 @@
           <wp:inline distB="114300" distT="114300" distL="114300" distR="114300">
             <wp:extent cx="5367338" cy="2244992"/>
             <wp:effectExtent b="0" l="0" r="0" t="0"/>
-            <wp:docPr id="11" name="image17.png"/>
+            <wp:docPr id="12" name="image13.png"/>
             <a:graphic>
               <a:graphicData uri="http://schemas.openxmlformats.org/drawingml/2006/picture">
                 <pic:pic>
                   <pic:nvPicPr>
-                    <pic:cNvPr id="0" name="image17.png"/>
+                    <pic:cNvPr id="0" name="image13.png"/>
                     <pic:cNvPicPr preferRelativeResize="0"/>
                   </pic:nvPicPr>
                   <pic:blipFill>
@@ -7171,12 +7171,12 @@
           <wp:inline distB="114300" distT="114300" distL="114300" distR="114300">
             <wp:extent cx="4619625" cy="1323975"/>
             <wp:effectExtent b="0" l="0" r="0" t="0"/>
-            <wp:docPr id="19" name="image15.png"/>
+            <wp:docPr id="20" name="image3.png"/>
             <a:graphic>
               <a:graphicData uri="http://schemas.openxmlformats.org/drawingml/2006/picture">
                 <pic:pic>
                   <pic:nvPicPr>
-                    <pic:cNvPr id="0" name="image15.png"/>
+                    <pic:cNvPr id="0" name="image3.png"/>
                     <pic:cNvPicPr preferRelativeResize="0"/>
                   </pic:nvPicPr>
                   <pic:blipFill>
@@ -7280,12 +7280,12 @@
           <wp:inline distB="114300" distT="114300" distL="114300" distR="114300">
             <wp:extent cx="5943600" cy="990600"/>
             <wp:effectExtent b="0" l="0" r="0" t="0"/>
-            <wp:docPr id="5" name="image16.png"/>
+            <wp:docPr id="6" name="image1.png"/>
             <a:graphic>
               <a:graphicData uri="http://schemas.openxmlformats.org/drawingml/2006/picture">
                 <pic:pic>
                   <pic:nvPicPr>
-                    <pic:cNvPr id="0" name="image16.png"/>
+                    <pic:cNvPr id="0" name="image1.png"/>
                     <pic:cNvPicPr preferRelativeResize="0"/>
                   </pic:nvPicPr>
                   <pic:blipFill>
@@ -7349,12 +7349,12 @@
           <wp:inline distB="114300" distT="114300" distL="114300" distR="114300">
             <wp:extent cx="5943600" cy="1041400"/>
             <wp:effectExtent b="0" l="0" r="0" t="0"/>
-            <wp:docPr id="13" name="image11.png"/>
+            <wp:docPr id="14" name="image7.png"/>
             <a:graphic>
               <a:graphicData uri="http://schemas.openxmlformats.org/drawingml/2006/picture">
                 <pic:pic>
                   <pic:nvPicPr>
-                    <pic:cNvPr id="0" name="image11.png"/>
+                    <pic:cNvPr id="0" name="image7.png"/>
                     <pic:cNvPicPr preferRelativeResize="0"/>
                   </pic:nvPicPr>
                   <pic:blipFill>
@@ -7447,12 +7447,12 @@
           <wp:inline distB="114300" distT="114300" distL="114300" distR="114300">
             <wp:extent cx="5554716" cy="1864061"/>
             <wp:effectExtent b="0" l="0" r="0" t="0"/>
-            <wp:docPr id="22" name="image7.png"/>
+            <wp:docPr id="24" name="image18.png"/>
             <a:graphic>
               <a:graphicData uri="http://schemas.openxmlformats.org/drawingml/2006/picture">
                 <pic:pic>
                   <pic:nvPicPr>
-                    <pic:cNvPr id="0" name="image7.png"/>
+                    <pic:cNvPr id="0" name="image18.png"/>
                     <pic:cNvPicPr preferRelativeResize="0"/>
                   </pic:nvPicPr>
                   <pic:blipFill>
@@ -7540,12 +7540,12 @@
           <wp:inline distB="114300" distT="114300" distL="114300" distR="114300">
             <wp:extent cx="5586413" cy="2641012"/>
             <wp:effectExtent b="0" l="0" r="0" t="0"/>
-            <wp:docPr id="4" name="image1.png"/>
+            <wp:docPr id="5" name="image5.png"/>
             <a:graphic>
               <a:graphicData uri="http://schemas.openxmlformats.org/drawingml/2006/picture">
                 <pic:pic>
                   <pic:nvPicPr>
-                    <pic:cNvPr id="0" name="image1.png"/>
+                    <pic:cNvPr id="0" name="image5.png"/>
                     <pic:cNvPicPr preferRelativeResize="0"/>
                   </pic:nvPicPr>
                   <pic:blipFill>
@@ -7699,12 +7699,12 @@
           <wp:inline distB="114300" distT="114300" distL="114300" distR="114300">
             <wp:extent cx="2224088" cy="1772037"/>
             <wp:effectExtent b="0" l="0" r="0" t="0"/>
-            <wp:docPr id="14" name="image14.png"/>
+            <wp:docPr id="15" name="image15.png"/>
             <a:graphic>
               <a:graphicData uri="http://schemas.openxmlformats.org/drawingml/2006/picture">
                 <pic:pic>
                   <pic:nvPicPr>
-                    <pic:cNvPr id="0" name="image14.png"/>
+                    <pic:cNvPr id="0" name="image15.png"/>
                     <pic:cNvPicPr preferRelativeResize="0"/>
                   </pic:nvPicPr>
                   <pic:blipFill>
@@ -7757,12 +7757,12 @@
           <wp:inline distB="114300" distT="114300" distL="114300" distR="114300">
             <wp:extent cx="2786063" cy="2021261"/>
             <wp:effectExtent b="0" l="0" r="0" t="0"/>
-            <wp:docPr id="10" name="image18.png"/>
+            <wp:docPr id="11" name="image9.png"/>
             <a:graphic>
               <a:graphicData uri="http://schemas.openxmlformats.org/drawingml/2006/picture">
                 <pic:pic>
                   <pic:nvPicPr>
-                    <pic:cNvPr id="0" name="image18.png"/>
+                    <pic:cNvPr id="0" name="image9.png"/>
                     <pic:cNvPicPr preferRelativeResize="0"/>
                   </pic:nvPicPr>
                   <pic:blipFill>
@@ -7906,12 +7906,12 @@
           <wp:inline distB="114300" distT="114300" distL="114300" distR="114300">
             <wp:extent cx="2814638" cy="2232598"/>
             <wp:effectExtent b="0" l="0" r="0" t="0"/>
-            <wp:docPr id="18" name="image9.png"/>
+            <wp:docPr id="19" name="image11.png"/>
             <a:graphic>
               <a:graphicData uri="http://schemas.openxmlformats.org/drawingml/2006/picture">
                 <pic:pic>
                   <pic:nvPicPr>
-                    <pic:cNvPr id="0" name="image9.png"/>
+                    <pic:cNvPr id="0" name="image11.png"/>
                     <pic:cNvPicPr preferRelativeResize="0"/>
                   </pic:nvPicPr>
                   <pic:blipFill>
@@ -7964,12 +7964,12 @@
           <wp:inline distB="114300" distT="114300" distL="114300" distR="114300">
             <wp:extent cx="1352550" cy="2657009"/>
             <wp:effectExtent b="0" l="0" r="0" t="0"/>
-            <wp:docPr id="20" name="image21.png"/>
+            <wp:docPr id="21" name="image16.png"/>
             <a:graphic>
               <a:graphicData uri="http://schemas.openxmlformats.org/drawingml/2006/picture">
                 <pic:pic>
                   <pic:nvPicPr>
-                    <pic:cNvPr id="0" name="image21.png"/>
+                    <pic:cNvPr id="0" name="image16.png"/>
                     <pic:cNvPicPr preferRelativeResize="0"/>
                   </pic:nvPicPr>
                   <pic:blipFill>
@@ -8062,12 +8062,12 @@
           <wp:inline distB="114300" distT="114300" distL="114300" distR="114300">
             <wp:extent cx="1776413" cy="7301882"/>
             <wp:effectExtent b="0" l="0" r="0" t="0"/>
-            <wp:docPr id="8" name="image20.png"/>
+            <wp:docPr id="9" name="image21.png"/>
             <a:graphic>
               <a:graphicData uri="http://schemas.openxmlformats.org/drawingml/2006/picture">
                 <pic:pic>
                   <pic:nvPicPr>
-                    <pic:cNvPr id="0" name="image20.png"/>
+                    <pic:cNvPr id="0" name="image21.png"/>
                     <pic:cNvPicPr preferRelativeResize="0"/>
                   </pic:nvPicPr>
                   <pic:blipFill>
@@ -8158,7 +8158,7 @@
         <w:rPr>
           <w:rtl w:val="0"/>
         </w:rPr>
-        <w:t xml:space="preserve">Hypothesis that I had made for this project (combination of content-based filtering and the user-based filtering) is the final recommend anime will have more than 80% accuracy. </w:t>
+        <w:t xml:space="preserve">Hypothesis that I had made for this project (combination of content-based filtering and the user-based filtering) is that the final recommended anime will have more than 80% accuracy. </w:t>
       </w:r>
     </w:p>
     <w:p>
@@ -8201,7 +8201,7 @@
         <w:rPr>
           <w:rtl w:val="0"/>
         </w:rPr>
-        <w:t xml:space="preserve">Since there does not have a discrete or systematic measurement to test on the accuracy of the recommended system, but it is highly depends on the user who provides the data and the system recommend to the users as well as to get the satisfaction of the users. Therefore, in this case, a few people are going to help for testing the accuracy of this project by receiving their viewed anime and the rating about those anime. Then, we recommend them some anime via the 2 filtering algorithm and get the feedback of their satisfaction about the recommendation. </w:t>
+        <w:t xml:space="preserve">Since there does not have a discrete or systematic measurement to test on the accuracy of the recommended system, but it highly depends on the user who provides the data and the system recommend to the users as well as to get the satisfaction of the users. Therefore, in this case, a few people are going to help test the accuracy of this project by receiving their viewed anime and the rating about those anime. Then, we recommend them some anime via the 2 filtering algorithm and get the feedback of their satisfaction about the recommendation. </w:t>
       </w:r>
     </w:p>
     <w:p>
@@ -8295,6 +8295,98 @@
           <w:rtl w:val="0"/>
         </w:rPr>
         <w:t xml:space="preserve">75000’s user rating for the anime he had viewed: </w:t>
+      </w:r>
+    </w:p>
+    <w:p>
+      <w:pPr>
+        <w:jc w:val="center"/>
+        <w:rPr/>
+      </w:pPr>
+      <w:r>
+        <w:rPr/>
+        <w:drawing>
+          <wp:inline distB="114300" distT="114300" distL="114300" distR="114300">
+            <wp:extent cx="5281613" cy="2479988"/>
+            <wp:effectExtent b="0" l="0" r="0" t="0"/>
+            <wp:docPr id="22" name="image23.png"/>
+            <a:graphic>
+              <a:graphicData uri="http://schemas.openxmlformats.org/drawingml/2006/picture">
+                <pic:pic>
+                  <pic:nvPicPr>
+                    <pic:cNvPr id="0" name="image23.png"/>
+                    <pic:cNvPicPr preferRelativeResize="0"/>
+                  </pic:nvPicPr>
+                  <pic:blipFill>
+                    <a:blip r:embed="rId34"/>
+                    <a:srcRect b="0" l="0" r="0" t="0"/>
+                    <a:stretch>
+                      <a:fillRect/>
+                    </a:stretch>
+                  </pic:blipFill>
+                  <pic:spPr>
+                    <a:xfrm>
+                      <a:off x="0" y="0"/>
+                      <a:ext cx="5281613" cy="2479988"/>
+                    </a:xfrm>
+                    <a:prstGeom prst="rect"/>
+                    <a:ln/>
+                  </pic:spPr>
+                </pic:pic>
+              </a:graphicData>
+            </a:graphic>
+          </wp:inline>
+        </w:drawing>
+      </w:r>
+      <w:r>
+        <w:rPr>
+          <w:rtl w:val="0"/>
+        </w:rPr>
+      </w:r>
+    </w:p>
+    <w:p>
+      <w:pPr>
+        <w:jc w:val="center"/>
+        <w:rPr/>
+      </w:pPr>
+      <w:r>
+        <w:rPr/>
+        <w:drawing>
+          <wp:inline distB="114300" distT="114300" distL="114300" distR="114300">
+            <wp:extent cx="5310188" cy="740363"/>
+            <wp:effectExtent b="0" l="0" r="0" t="0"/>
+            <wp:docPr id="4" name="image22.png"/>
+            <a:graphic>
+              <a:graphicData uri="http://schemas.openxmlformats.org/drawingml/2006/picture">
+                <pic:pic>
+                  <pic:nvPicPr>
+                    <pic:cNvPr id="0" name="image22.png"/>
+                    <pic:cNvPicPr preferRelativeResize="0"/>
+                  </pic:nvPicPr>
+                  <pic:blipFill>
+                    <a:blip r:embed="rId35"/>
+                    <a:srcRect b="0" l="0" r="0" t="0"/>
+                    <a:stretch>
+                      <a:fillRect/>
+                    </a:stretch>
+                  </pic:blipFill>
+                  <pic:spPr>
+                    <a:xfrm>
+                      <a:off x="0" y="0"/>
+                      <a:ext cx="5310188" cy="740363"/>
+                    </a:xfrm>
+                    <a:prstGeom prst="rect"/>
+                    <a:ln/>
+                  </pic:spPr>
+                </pic:pic>
+              </a:graphicData>
+            </a:graphic>
+          </wp:inline>
+        </w:drawing>
+      </w:r>
+      <w:r>
+        <w:rPr>
+          <w:rtl w:val="0"/>
+        </w:rPr>
       </w:r>
     </w:p>
     <w:p>
@@ -9948,7 +10040,7 @@
 
 <file path=customXML/item1.xml><?xml version="1.0" encoding="utf-8"?>
 <go:gDocsCustomXmlDataStorage xmlns:go="http://customooxmlschemas.google.com/" xmlns:r="http://schemas.openxmlformats.org/officeDocument/2006/relationships" uri="GoogleDocsCustomDataVersion1">
-  <go:docsCustomData xmlns:go="http://customooxmlschemas.google.com/" roundtripDataSignature="AMtx7miNmkFgkYdI2RIC4my8am/5d9HqOg==">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</go:docsCustomData>
+  <go:docsCustomData xmlns:go="http://customooxmlschemas.google.com/" roundtripDataSignature="AMtx7miNmkFgkYdI2RIC4my8am/5d9HqOg==">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</go:docsCustomData>
 </go:gDocsCustomXmlDataStorage>
 </file>
 

</xml_diff>